<commit_message>
Week 6 - assignment completed!
</commit_message>
<xml_diff>
--- a/Web-200/week-5/Assignment 5.2 - Introduction to the bioSite Project/biosite_plan.docx
+++ b/Web-200/week-5/Assignment 5.2 - Introduction to the bioSite Project/biosite_plan.docx
@@ -1,6 +1,6 @@
 
 <file path=word/document.xml><?xml version="1.0" encoding="utf-8"?>
-<w:document xmlns:wpc="http://schemas.microsoft.com/office/word/2010/wordprocessingCanvas" xmlns:cx="http://schemas.microsoft.com/office/drawing/2014/chartex" xmlns:cx1="http://schemas.microsoft.com/office/drawing/2015/9/8/chartex" xmlns:cx2="http://schemas.microsoft.com/office/drawing/2015/10/21/chartex" xmlns:cx3="http://schemas.microsoft.com/office/drawing/2016/5/9/chartex" xmlns:cx4="http://schemas.microsoft.com/office/drawing/2016/5/10/chartex" xmlns:cx5="http://schemas.microsoft.com/office/drawing/2016/5/11/chartex" xmlns:cx6="http://schemas.microsoft.com/office/drawing/2016/5/12/chartex" xmlns:cx7="http://schemas.microsoft.com/office/drawing/2016/5/13/chartex" xmlns:cx8="http://schemas.microsoft.com/office/drawing/2016/5/14/chartex" xmlns:mc="http://schemas.openxmlformats.org/markup-compatibility/2006" xmlns:aink="http://schemas.microsoft.com/office/drawing/2016/ink" xmlns:am3d="http://schemas.microsoft.com/office/drawing/2017/model3d" xmlns:o="urn:schemas-microsoft-com:office:office" xmlns:oel="http://schemas.microsoft.com/office/2019/extlst" xmlns:r="http://schemas.openxmlformats.org/officeDocument/2006/relationships" xmlns:m="http://schemas.openxmlformats.org/officeDocument/2006/math" xmlns:v="urn:schemas-microsoft-com:vml" xmlns:wp14="http://schemas.microsoft.com/office/word/2010/wordprocessingDrawing" xmlns:wp="http://schemas.openxmlformats.org/drawingml/2006/wordprocessingDrawing" xmlns:w10="urn:schemas-microsoft-com:office:word" xmlns:w="http://schemas.openxmlformats.org/wordprocessingml/2006/main" xmlns:w14="http://schemas.microsoft.com/office/word/2010/wordml" xmlns:w15="http://schemas.microsoft.com/office/word/2012/wordml" xmlns:w16cex="http://schemas.microsoft.com/office/word/2018/wordml/cex" xmlns:w16cid="http://schemas.microsoft.com/office/word/2016/wordml/cid" xmlns:w16="http://schemas.microsoft.com/office/word/2018/wordml" xmlns:w16sdtdh="http://schemas.microsoft.com/office/word/2020/wordml/sdtdatahash" xmlns:w16se="http://schemas.microsoft.com/office/word/2015/wordml/symex" xmlns:wpg="http://schemas.microsoft.com/office/word/2010/wordprocessingGroup" xmlns:wpi="http://schemas.microsoft.com/office/word/2010/wordprocessingInk" xmlns:wne="http://schemas.microsoft.com/office/word/2006/wordml" xmlns:wps="http://schemas.microsoft.com/office/word/2010/wordprocessingShape" mc:Ignorable="w14 w15 w16se w16cid w16 w16cex w16sdtdh wp14">
+<w:document xmlns:wpc="http://schemas.microsoft.com/office/word/2010/wordprocessingCanvas" xmlns:cx="http://schemas.microsoft.com/office/drawing/2014/chartex" xmlns:cx1="http://schemas.microsoft.com/office/drawing/2015/9/8/chartex" xmlns:cx2="http://schemas.microsoft.com/office/drawing/2015/10/21/chartex" xmlns:cx3="http://schemas.microsoft.com/office/drawing/2016/5/9/chartex" xmlns:cx4="http://schemas.microsoft.com/office/drawing/2016/5/10/chartex" xmlns:cx5="http://schemas.microsoft.com/office/drawing/2016/5/11/chartex" xmlns:cx6="http://schemas.microsoft.com/office/drawing/2016/5/12/chartex" xmlns:cx7="http://schemas.microsoft.com/office/drawing/2016/5/13/chartex" xmlns:cx8="http://schemas.microsoft.com/office/drawing/2016/5/14/chartex" xmlns:mc="http://schemas.openxmlformats.org/markup-compatibility/2006" xmlns:aink="http://schemas.microsoft.com/office/drawing/2016/ink" xmlns:am3d="http://schemas.microsoft.com/office/drawing/2017/model3d" xmlns:o="urn:schemas-microsoft-com:office:office" xmlns:oel="http://schemas.microsoft.com/office/2019/extlst" xmlns:r="http://schemas.openxmlformats.org/officeDocument/2006/relationships" xmlns:m="http://schemas.openxmlformats.org/officeDocument/2006/math" xmlns:v="urn:schemas-microsoft-com:vml" xmlns:wp14="http://schemas.microsoft.com/office/word/2010/wordprocessingDrawing" xmlns:wp="http://schemas.openxmlformats.org/drawingml/2006/wordprocessingDrawing" xmlns:w10="urn:schemas-microsoft-com:office:word" xmlns:w="http://schemas.openxmlformats.org/wordprocessingml/2006/main" xmlns:w14="http://schemas.microsoft.com/office/word/2010/wordml" xmlns:w15="http://schemas.microsoft.com/office/word/2012/wordml" xmlns:w16cex="http://schemas.microsoft.com/office/word/2018/wordml/cex" xmlns:w16cid="http://schemas.microsoft.com/office/word/2016/wordml/cid" xmlns:w16="http://schemas.microsoft.com/office/word/2018/wordml" xmlns:w16du="http://schemas.microsoft.com/office/word/2023/wordml/word16du" xmlns:w16sdtdh="http://schemas.microsoft.com/office/word/2020/wordml/sdtdatahash" xmlns:w16se="http://schemas.microsoft.com/office/word/2015/wordml/symex" xmlns:wpg="http://schemas.microsoft.com/office/word/2010/wordprocessingGroup" xmlns:wpi="http://schemas.microsoft.com/office/word/2010/wordprocessingInk" xmlns:wne="http://schemas.microsoft.com/office/word/2006/wordml" xmlns:wps="http://schemas.microsoft.com/office/word/2010/wordprocessingShape" mc:Ignorable="w14 w15 w16se w16cid w16 w16cex w16sdtdh w16du wp14">
   <w:body>
     <w:p>
       <w:pPr>
@@ -44,6 +44,12 @@
         </w:rPr>
         <w:t>:</w:t>
       </w:r>
+      <w:r>
+        <w:rPr>
+          <w:color w:val="auto"/>
+        </w:rPr>
+        <w:t xml:space="preserve"> Exenreco Bell</w:t>
+      </w:r>
     </w:p>
     <w:p/>
     <w:p>
@@ -86,18 +92,88 @@
       <w:r>
         <w:t>Idea 1:</w:t>
       </w:r>
+      <w:r>
+        <w:t xml:space="preserve"> </w:t>
+      </w:r>
+      <w:r>
+        <w:rPr>
+          <w:b/>
+          <w:bCs/>
+        </w:rPr>
+        <w:t>Interests</w:t>
+      </w:r>
+      <w:r>
+        <w:rPr>
+          <w:b/>
+          <w:bCs/>
+        </w:rPr>
+        <w:t xml:space="preserve"> &amp; </w:t>
+      </w:r>
+      <w:r>
+        <w:rPr>
+          <w:b/>
+          <w:bCs/>
+        </w:rPr>
+        <w:t>Hobbies</w:t>
+      </w:r>
+      <w:r>
+        <w:t xml:space="preserve"> - </w:t>
+      </w:r>
+      <w:r>
+        <w:t>Create a dedicated section on each student's bio page that highlights their interests and hobbies. This could include a brief description, a photo, or even a short video clip. For example, if a student loves playing the guitar, you could add a picture of them holding their instrument along with a quote about why they love music.</w:t>
+      </w:r>
     </w:p>
     <w:p/>
     <w:p>
       <w:r>
         <w:t>Idea 2:</w:t>
       </w:r>
+      <w:r>
+        <w:t xml:space="preserve"> </w:t>
+      </w:r>
+      <w:r>
+        <w:t xml:space="preserve"> </w:t>
+      </w:r>
+      <w:r>
+        <w:rPr>
+          <w:b/>
+          <w:bCs/>
+        </w:rPr>
+        <w:t>Fun Facts</w:t>
+      </w:r>
+      <w:r>
+        <w:t xml:space="preserve"> - </w:t>
+      </w:r>
+      <w:r>
+        <w:t>Add a "Fun Facts" section to each bio page that shares interesting and unique facts about each student. This could include things like their favorite sports team, what they like to do in their free time, or even a weird talent they have. For example, if a student loves playing soccer, you could add a fun fact like "When I'm not studying, I love playing pickup games with friends."</w:t>
+      </w:r>
     </w:p>
     <w:p/>
     <w:p>
       <w:r>
         <w:t xml:space="preserve">Idea 3: </w:t>
       </w:r>
+      <w:r>
+        <w:rPr>
+          <w:b/>
+          <w:bCs/>
+        </w:rPr>
+        <w:t>Project Page</w:t>
+      </w:r>
+      <w:r>
+        <w:t xml:space="preserve"> - A</w:t>
+      </w:r>
+      <w:r>
+        <w:t xml:space="preserve"> dedicated page on the </w:t>
+      </w:r>
+      <w:proofErr w:type="spellStart"/>
+      <w:r>
+        <w:t>BioSite</w:t>
+      </w:r>
+      <w:proofErr w:type="spellEnd"/>
+      <w:r>
+        <w:t xml:space="preserve"> website that showcases student-led projects and hobbies. This could be a blog post, a video series, or even a podcast. For example, if a student loves writing poetry, you could feature their poems on the website with a brief bio about them.</w:t>
+      </w:r>
     </w:p>
     <w:p/>
     <w:p>
@@ -107,37 +183,91 @@
       <w:r>
         <w:t>:</w:t>
       </w:r>
+      <w:r>
+        <w:t xml:space="preserve"> </w:t>
+      </w:r>
+      <w:r>
+        <w:rPr>
+          <w:b/>
+          <w:bCs/>
+        </w:rPr>
+        <w:t>Spotlight</w:t>
+      </w:r>
+      <w:r>
+        <w:t xml:space="preserve"> - </w:t>
+      </w:r>
+      <w:r>
+        <w:t xml:space="preserve">a regular feature on the </w:t>
+      </w:r>
+      <w:proofErr w:type="spellStart"/>
+      <w:r>
+        <w:t>BioSite</w:t>
+      </w:r>
+      <w:proofErr w:type="spellEnd"/>
+      <w:r>
+        <w:t xml:space="preserve"> website called "Spotlight" that highlights a </w:t>
+      </w:r>
+      <w:r>
+        <w:t>different</w:t>
+      </w:r>
+      <w:r>
+        <w:t xml:space="preserve"> project </w:t>
+      </w:r>
+      <w:r>
+        <w:t xml:space="preserve">each month (or quarter). This could include an interview-style post where the </w:t>
+      </w:r>
+      <w:r>
+        <w:t>site owner</w:t>
+      </w:r>
+      <w:r>
+        <w:t xml:space="preserve"> talks about their interests and hobbies, or even just a simple showcase of their work. For example, if </w:t>
+      </w:r>
+      <w:r>
+        <w:t xml:space="preserve">the site owner </w:t>
+      </w:r>
+      <w:r>
+        <w:t>loves photography, you could feature some of their best shots along with a quote about what inspires them.</w:t>
+      </w:r>
     </w:p>
     <w:p/>
     <w:p>
       <w:r>
         <w:t>Idea 5:</w:t>
       </w:r>
-    </w:p>
-    <w:p>
-      <w:pPr>
-        <w:spacing w:line="240" w:lineRule="auto"/>
-      </w:pPr>
-    </w:p>
-    <w:p>
-      <w:pPr>
-        <w:spacing w:line="240" w:lineRule="auto"/>
-      </w:pPr>
-    </w:p>
-    <w:p>
-      <w:pPr>
-        <w:spacing w:line="240" w:lineRule="auto"/>
-      </w:pPr>
-    </w:p>
-    <w:p>
-      <w:pPr>
-        <w:spacing w:line="240" w:lineRule="auto"/>
-      </w:pPr>
-    </w:p>
-    <w:p>
-      <w:pPr>
-        <w:spacing w:line="240" w:lineRule="auto"/>
-      </w:pPr>
+      <w:r>
+        <w:t xml:space="preserve"> </w:t>
+      </w:r>
+      <w:r>
+        <w:rPr>
+          <w:b/>
+          <w:bCs/>
+        </w:rPr>
+        <w:t>Interactive Quizzes and Surveys</w:t>
+      </w:r>
+      <w:r>
+        <w:t xml:space="preserve"> - </w:t>
+      </w:r>
+      <w:r>
+        <w:t xml:space="preserve">Create interactive quizzes and surveys that allow </w:t>
+      </w:r>
+      <w:r>
+        <w:t>reader</w:t>
+      </w:r>
+      <w:r>
+        <w:t xml:space="preserve">s to share their interests and hobbies in a fun way. For example, you could create a quiz called "Which Hogwarts House Are You?" or a survey called "What's Your Favorite Hobbies?" that asks </w:t>
+      </w:r>
+      <w:r>
+        <w:t>reader</w:t>
+      </w:r>
+      <w:r>
+        <w:t xml:space="preserve">s about their favorite activities outside of school. This can help generate engagement and encourage </w:t>
+      </w:r>
+      <w:r>
+        <w:t>reader</w:t>
+      </w:r>
+      <w:r>
+        <w:t>s to share more about themselves.</w:t>
+      </w:r>
     </w:p>
     <w:p>
       <w:pPr>
@@ -221,7 +351,7 @@
       <w:tr>
         <w:trPr>
           <w:cnfStyle w:val="000000100000" w:firstRow="0" w:lastRow="0" w:firstColumn="0" w:lastColumn="0" w:oddVBand="0" w:evenVBand="0" w:oddHBand="1" w:evenHBand="0" w:firstRowFirstColumn="0" w:firstRowLastColumn="0" w:lastRowFirstColumn="0" w:lastRowLastColumn="0"/>
-          <w:trHeight w:val="576"/>
+          <w:trHeight w:val="728"/>
         </w:trPr>
         <w:tc>
           <w:tcPr>
@@ -255,12 +385,27 @@
             <w:pPr>
               <w:cnfStyle w:val="000000100000" w:firstRow="0" w:lastRow="0" w:firstColumn="0" w:lastColumn="0" w:oddVBand="0" w:evenVBand="0" w:oddHBand="1" w:evenHBand="0" w:firstRowFirstColumn="0" w:firstRowLastColumn="0" w:lastRowFirstColumn="0" w:lastRowLastColumn="0"/>
             </w:pPr>
+            <w:r>
+              <w:t xml:space="preserve">To create a unique and engaging way to showcase </w:t>
+            </w:r>
+            <w:r>
+              <w:t xml:space="preserve">a </w:t>
+            </w:r>
+            <w:r>
+              <w:t>student</w:t>
+            </w:r>
+            <w:r>
+              <w:t>’s</w:t>
+            </w:r>
+            <w:r>
+              <w:t xml:space="preserve"> biographies and interests</w:t>
+            </w:r>
           </w:p>
         </w:tc>
       </w:tr>
       <w:tr>
         <w:trPr>
-          <w:trHeight w:val="576"/>
+          <w:trHeight w:val="1403"/>
         </w:trPr>
         <w:tc>
           <w:tcPr>
@@ -294,13 +439,64 @@
             <w:pPr>
               <w:cnfStyle w:val="000000000000" w:firstRow="0" w:lastRow="0" w:firstColumn="0" w:lastColumn="0" w:oddVBand="0" w:evenVBand="0" w:oddHBand="0" w:evenHBand="0" w:firstRowFirstColumn="0" w:firstRowLastColumn="0" w:lastRowFirstColumn="0" w:lastRowLastColumn="0"/>
             </w:pPr>
+            <w:r>
+              <w:t xml:space="preserve">The website is designed to be inclusive of both </w:t>
+            </w:r>
+            <w:r>
+              <w:t xml:space="preserve">me, </w:t>
+            </w:r>
+            <w:r>
+              <w:t>women</w:t>
+            </w:r>
+            <w:r>
+              <w:t xml:space="preserve">, </w:t>
+            </w:r>
+            <w:r>
+              <w:t>boys</w:t>
+            </w:r>
+            <w:r>
+              <w:t xml:space="preserve"> and girls</w:t>
+            </w:r>
+            <w:r>
+              <w:t xml:space="preserve"> of any age </w:t>
+            </w:r>
+            <w:r>
+              <w:t>and or any racial</w:t>
+            </w:r>
+            <w:r>
+              <w:t xml:space="preserve"> background</w:t>
+            </w:r>
+            <w:r>
+              <w:t xml:space="preserve">, so there is no specific </w:t>
+            </w:r>
+            <w:r>
+              <w:t>target</w:t>
+            </w:r>
+            <w:r>
+              <w:t>ed</w:t>
+            </w:r>
+            <w:r>
+              <w:t xml:space="preserve"> </w:t>
+            </w:r>
+            <w:r>
+              <w:t xml:space="preserve">gender or age as the targeted </w:t>
+            </w:r>
+            <w:r>
+              <w:t>audience</w:t>
+            </w:r>
+            <w:r>
+              <w:t xml:space="preserve">. The demography for this type of website includes but is not limited to students, employers, reviewers, and or </w:t>
+            </w:r>
+            <w:r>
+              <w:t>random web viewers.</w:t>
+            </w:r>
           </w:p>
         </w:tc>
       </w:tr>
       <w:tr>
         <w:trPr>
           <w:cnfStyle w:val="000000100000" w:firstRow="0" w:lastRow="0" w:firstColumn="0" w:lastColumn="0" w:oddVBand="0" w:evenVBand="0" w:oddHBand="1" w:evenHBand="0" w:firstRowFirstColumn="0" w:firstRowLastColumn="0" w:lastRowFirstColumn="0" w:lastRowLastColumn="0"/>
-          <w:trHeight w:val="576"/>
+          <w:trHeight w:val="1880"/>
         </w:trPr>
         <w:tc>
           <w:tcPr>
@@ -334,12 +530,106 @@
             <w:pPr>
               <w:cnfStyle w:val="000000100000" w:firstRow="0" w:lastRow="0" w:firstColumn="0" w:lastColumn="0" w:oddVBand="0" w:evenVBand="0" w:oddHBand="1" w:evenHBand="0" w:firstRowFirstColumn="0" w:firstRowLastColumn="0" w:lastRowFirstColumn="0" w:lastRowLastColumn="0"/>
             </w:pPr>
+            <w:r>
+              <w:t>Graphics for this site may include but not limited to:</w:t>
+            </w:r>
+          </w:p>
+          <w:p>
+            <w:pPr>
+              <w:pStyle w:val="ListParagraph"/>
+              <w:numPr>
+                <w:ilvl w:val="0"/>
+                <w:numId w:val="2"/>
+              </w:numPr>
+              <w:cnfStyle w:val="000000100000" w:firstRow="0" w:lastRow="0" w:firstColumn="0" w:lastColumn="0" w:oddVBand="0" w:evenVBand="0" w:oddHBand="1" w:evenHBand="0" w:firstRowFirstColumn="0" w:firstRowLastColumn="0" w:lastRowFirstColumn="0" w:lastRowLastColumn="0"/>
+            </w:pPr>
+            <w:r>
+              <w:t>Photos and Videos of Student</w:t>
+            </w:r>
+            <w:r>
+              <w:t xml:space="preserve"> showcasing activities, interests and hobbies</w:t>
+            </w:r>
+          </w:p>
+          <w:p>
+            <w:pPr>
+              <w:pStyle w:val="ListParagraph"/>
+              <w:numPr>
+                <w:ilvl w:val="0"/>
+                <w:numId w:val="2"/>
+              </w:numPr>
+              <w:cnfStyle w:val="000000100000" w:firstRow="0" w:lastRow="0" w:firstColumn="0" w:lastColumn="0" w:oddVBand="0" w:evenVBand="0" w:oddHBand="1" w:evenHBand="0" w:firstRowFirstColumn="0" w:firstRowLastColumn="0" w:lastRowFirstColumn="0" w:lastRowLastColumn="0"/>
+            </w:pPr>
+            <w:r>
+              <w:t xml:space="preserve">Opensource Icons and illustrations </w:t>
+            </w:r>
+            <w:r>
+              <w:t xml:space="preserve">to visual depict </w:t>
+            </w:r>
+            <w:r>
+              <w:t>and emphases student related topics</w:t>
+            </w:r>
+          </w:p>
+          <w:p>
+            <w:pPr>
+              <w:pStyle w:val="ListParagraph"/>
+              <w:numPr>
+                <w:ilvl w:val="0"/>
+                <w:numId w:val="2"/>
+              </w:numPr>
+              <w:cnfStyle w:val="000000100000" w:firstRow="0" w:lastRow="0" w:firstColumn="0" w:lastColumn="0" w:oddVBand="0" w:evenVBand="0" w:oddHBand="1" w:evenHBand="0" w:firstRowFirstColumn="0" w:firstRowLastColumn="0" w:lastRowFirstColumn="0" w:lastRowLastColumn="0"/>
+            </w:pPr>
+            <w:r>
+              <w:t xml:space="preserve">Opensource fonts and typography </w:t>
+            </w:r>
+            <w:r>
+              <w:t>to reflect the student’s tone and a unique visual experience.</w:t>
+            </w:r>
+          </w:p>
+          <w:p>
+            <w:pPr>
+              <w:pStyle w:val="ListParagraph"/>
+              <w:numPr>
+                <w:ilvl w:val="0"/>
+                <w:numId w:val="2"/>
+              </w:numPr>
+              <w:cnfStyle w:val="000000100000" w:firstRow="0" w:lastRow="0" w:firstColumn="0" w:lastColumn="0" w:oddVBand="0" w:evenVBand="0" w:oddHBand="1" w:evenHBand="0" w:firstRowFirstColumn="0" w:firstRowLastColumn="0" w:lastRowFirstColumn="0" w:lastRowLastColumn="0"/>
+            </w:pPr>
+            <w:r>
+              <w:t xml:space="preserve">Images and videos </w:t>
+            </w:r>
+            <w:r>
+              <w:t>showcasing student’s artwork, writing, projects demonstrating students’ skill.</w:t>
+            </w:r>
+          </w:p>
+          <w:p>
+            <w:pPr>
+              <w:pStyle w:val="ListParagraph"/>
+              <w:numPr>
+                <w:ilvl w:val="0"/>
+                <w:numId w:val="2"/>
+              </w:numPr>
+              <w:cnfStyle w:val="000000100000" w:firstRow="0" w:lastRow="0" w:firstColumn="0" w:lastColumn="0" w:oddVBand="0" w:evenVBand="0" w:oddHBand="1" w:evenHBand="0" w:firstRowFirstColumn="0" w:firstRowLastColumn="0" w:lastRowFirstColumn="0" w:lastRowLastColumn="0"/>
+            </w:pPr>
+            <w:r>
+              <w:t>Additional Opensource graphics</w:t>
+            </w:r>
+            <w:r>
+              <w:t xml:space="preserve">, any other graphics that can be used to visually enhance the </w:t>
+            </w:r>
+            <w:proofErr w:type="spellStart"/>
+            <w:r>
+              <w:t>bioSite</w:t>
+            </w:r>
+            <w:proofErr w:type="spellEnd"/>
+            <w:r>
+              <w:t>.</w:t>
+            </w:r>
           </w:p>
         </w:tc>
       </w:tr>
       <w:tr>
         <w:trPr>
-          <w:trHeight w:val="576"/>
+          <w:trHeight w:val="1430"/>
         </w:trPr>
         <w:tc>
           <w:tcPr>
@@ -373,13 +663,106 @@
             <w:pPr>
               <w:cnfStyle w:val="000000000000" w:firstRow="0" w:lastRow="0" w:firstColumn="0" w:lastColumn="0" w:oddVBand="0" w:evenVBand="0" w:oddHBand="0" w:evenHBand="0" w:firstRowFirstColumn="0" w:firstRowLastColumn="0" w:lastRowFirstColumn="0" w:lastRowLastColumn="0"/>
             </w:pPr>
+            <w:r>
+              <w:t xml:space="preserve">To enhance the purpose and brand of </w:t>
+            </w:r>
+            <w:proofErr w:type="spellStart"/>
+            <w:r>
+              <w:t>BioSite</w:t>
+            </w:r>
+            <w:proofErr w:type="spellEnd"/>
+            <w:r>
+              <w:t>,</w:t>
+            </w:r>
+            <w:r>
+              <w:t xml:space="preserve"> I have chosen to work with a color palette of three different colors:</w:t>
+            </w:r>
+          </w:p>
+          <w:p>
+            <w:pPr>
+              <w:pStyle w:val="ListParagraph"/>
+              <w:numPr>
+                <w:ilvl w:val="0"/>
+                <w:numId w:val="3"/>
+              </w:numPr>
+              <w:cnfStyle w:val="000000000000" w:firstRow="0" w:lastRow="0" w:firstColumn="0" w:lastColumn="0" w:oddVBand="0" w:evenVBand="0" w:oddHBand="0" w:evenHBand="0" w:firstRowFirstColumn="0" w:firstRowLastColumn="0" w:lastRowFirstColumn="0" w:lastRowLastColumn="0"/>
+            </w:pPr>
+            <w:r>
+              <w:t xml:space="preserve">primary color:  </w:t>
+            </w:r>
+            <w:r>
+              <w:t>#007bff</w:t>
+            </w:r>
+          </w:p>
+          <w:p>
+            <w:pPr>
+              <w:pStyle w:val="ListParagraph"/>
+              <w:numPr>
+                <w:ilvl w:val="0"/>
+                <w:numId w:val="3"/>
+              </w:numPr>
+              <w:cnfStyle w:val="000000000000" w:firstRow="0" w:lastRow="0" w:firstColumn="0" w:lastColumn="0" w:oddVBand="0" w:evenVBand="0" w:oddHBand="0" w:evenHBand="0" w:firstRowFirstColumn="0" w:firstRowLastColumn="0" w:lastRowFirstColumn="0" w:lastRowLastColumn="0"/>
+            </w:pPr>
+            <w:r>
+              <w:t xml:space="preserve">secondary color: </w:t>
+            </w:r>
+            <w:r>
+              <w:t>#ff9900</w:t>
+            </w:r>
+            <w:r>
+              <w:t xml:space="preserve">, </w:t>
+            </w:r>
+            <w:r>
+              <w:t>#34c759</w:t>
+            </w:r>
+          </w:p>
+          <w:p>
+            <w:pPr>
+              <w:pStyle w:val="ListParagraph"/>
+              <w:numPr>
+                <w:ilvl w:val="0"/>
+                <w:numId w:val="3"/>
+              </w:numPr>
+              <w:cnfStyle w:val="000000000000" w:firstRow="0" w:lastRow="0" w:firstColumn="0" w:lastColumn="0" w:oddVBand="0" w:evenVBand="0" w:oddHBand="0" w:evenHBand="0" w:firstRowFirstColumn="0" w:firstRowLastColumn="0" w:lastRowFirstColumn="0" w:lastRowLastColumn="0"/>
+            </w:pPr>
+            <w:r>
+              <w:t>Accent color:</w:t>
+            </w:r>
+            <w:r>
+              <w:t xml:space="preserve"> </w:t>
+            </w:r>
+            <w:r>
+              <w:t>#ff69b4</w:t>
+            </w:r>
+            <w:r>
+              <w:t xml:space="preserve">, </w:t>
+            </w:r>
+            <w:r>
+              <w:t>#333333</w:t>
+            </w:r>
+          </w:p>
+          <w:p>
+            <w:pPr>
+              <w:cnfStyle w:val="000000000000" w:firstRow="0" w:lastRow="0" w:firstColumn="0" w:lastColumn="0" w:oddVBand="0" w:evenVBand="0" w:oddHBand="0" w:evenHBand="0" w:firstRowFirstColumn="0" w:firstRowLastColumn="0" w:lastRowFirstColumn="0" w:lastRowLastColumn="0"/>
+            </w:pPr>
+          </w:p>
+          <w:p>
+            <w:pPr>
+              <w:cnfStyle w:val="000000000000" w:firstRow="0" w:lastRow="0" w:firstColumn="0" w:lastColumn="0" w:oddVBand="0" w:evenVBand="0" w:oddHBand="0" w:evenHBand="0" w:firstRowFirstColumn="0" w:firstRowLastColumn="0" w:lastRowFirstColumn="0" w:lastRowLastColumn="0"/>
+            </w:pPr>
+            <w:r>
+              <w:t>The primary color will be used for header and footer and other prominent elements, secondary color will be used as accent</w:t>
+            </w:r>
+            <w:r>
+              <w:t>, highlights or to create visual interest and the Accent colors will be used to create contrast and support visual interest.</w:t>
+            </w:r>
           </w:p>
         </w:tc>
       </w:tr>
       <w:tr>
         <w:trPr>
           <w:cnfStyle w:val="000000100000" w:firstRow="0" w:lastRow="0" w:firstColumn="0" w:lastColumn="0" w:oddVBand="0" w:evenVBand="0" w:oddHBand="1" w:evenHBand="0" w:firstRowFirstColumn="0" w:firstRowLastColumn="0" w:lastRowFirstColumn="0" w:lastRowLastColumn="0"/>
-          <w:trHeight w:val="576"/>
+          <w:trHeight w:val="1610"/>
         </w:trPr>
         <w:tc>
           <w:tcPr>
@@ -413,12 +796,46 @@
             <w:pPr>
               <w:cnfStyle w:val="000000100000" w:firstRow="0" w:lastRow="0" w:firstColumn="0" w:lastColumn="0" w:oddVBand="0" w:evenVBand="0" w:oddHBand="1" w:evenHBand="0" w:firstRowFirstColumn="0" w:firstRowLastColumn="0" w:lastRowFirstColumn="0" w:lastRowLastColumn="0"/>
             </w:pPr>
+            <w:r>
+              <w:t xml:space="preserve">To ensure that the </w:t>
+            </w:r>
+            <w:proofErr w:type="spellStart"/>
+            <w:r>
+              <w:t>BioSite</w:t>
+            </w:r>
+            <w:proofErr w:type="spellEnd"/>
+            <w:r>
+              <w:t xml:space="preserve"> website is accessible and inclusive for people with disabilities</w:t>
+            </w:r>
+            <w:r>
+              <w:t xml:space="preserve"> the site will make uses </w:t>
+            </w:r>
+            <w:r>
+              <w:t>of</w:t>
+            </w:r>
+            <w:r>
+              <w:t xml:space="preserve"> semantic html, aria attributes, high contrast mode and font size adjustments. </w:t>
+            </w:r>
+            <w:r>
+              <w:t>Overtime,</w:t>
+            </w:r>
+            <w:r>
+              <w:t xml:space="preserve"> if the time frame allows it, it would also be useful to implement</w:t>
+            </w:r>
+            <w:r>
+              <w:t xml:space="preserve"> a screen reader, color contrast, keyboard navigation and regular accessibility testing.</w:t>
+            </w:r>
+          </w:p>
+          <w:p>
+            <w:pPr>
+              <w:cnfStyle w:val="000000100000" w:firstRow="0" w:lastRow="0" w:firstColumn="0" w:lastColumn="0" w:oddVBand="0" w:evenVBand="0" w:oddHBand="1" w:evenHBand="0" w:firstRowFirstColumn="0" w:firstRowLastColumn="0" w:lastRowFirstColumn="0" w:lastRowLastColumn="0"/>
+            </w:pPr>
           </w:p>
         </w:tc>
       </w:tr>
       <w:tr>
         <w:trPr>
-          <w:trHeight w:val="576"/>
+          <w:trHeight w:val="1790"/>
         </w:trPr>
         <w:tc>
           <w:tcPr>
@@ -427,6 +844,7 @@
           </w:tcPr>
           <w:p>
             <w:r>
+              <w:lastRenderedPageBreak/>
               <w:t>Project Timeline</w:t>
             </w:r>
           </w:p>
@@ -452,36 +870,93 @@
             <w:pPr>
               <w:cnfStyle w:val="000000000000" w:firstRow="0" w:lastRow="0" w:firstColumn="0" w:lastColumn="0" w:oddVBand="0" w:evenVBand="0" w:oddHBand="0" w:evenHBand="0" w:firstRowFirstColumn="0" w:firstRowLastColumn="0" w:lastRowFirstColumn="0" w:lastRowLastColumn="0"/>
             </w:pPr>
+            <w:r>
+              <w:t>To ensure a successful project execution</w:t>
+            </w:r>
+            <w:r>
+              <w:t xml:space="preserve">, we are looking at a timeline of </w:t>
+            </w:r>
+            <w:r>
+              <w:t>5</w:t>
+            </w:r>
+            <w:r>
+              <w:t xml:space="preserve"> – 6 weeks, this prediction considers:</w:t>
+            </w:r>
+          </w:p>
+          <w:p>
+            <w:pPr>
+              <w:pStyle w:val="ListParagraph"/>
+              <w:numPr>
+                <w:ilvl w:val="0"/>
+                <w:numId w:val="4"/>
+              </w:numPr>
+              <w:cnfStyle w:val="000000000000" w:firstRow="0" w:lastRow="0" w:firstColumn="0" w:lastColumn="0" w:oddVBand="0" w:evenVBand="0" w:oddHBand="0" w:evenHBand="0" w:firstRowFirstColumn="0" w:firstRowLastColumn="0" w:lastRowFirstColumn="0" w:lastRowLastColumn="0"/>
+            </w:pPr>
+            <w:r>
+              <w:t>Week 1 - 2 – Planning - project scope goals and objectives</w:t>
+            </w:r>
+          </w:p>
+          <w:p>
+            <w:pPr>
+              <w:pStyle w:val="ListParagraph"/>
+              <w:numPr>
+                <w:ilvl w:val="0"/>
+                <w:numId w:val="4"/>
+              </w:numPr>
+              <w:cnfStyle w:val="000000000000" w:firstRow="0" w:lastRow="0" w:firstColumn="0" w:lastColumn="0" w:oddVBand="0" w:evenVBand="0" w:oddHBand="0" w:evenHBand="0" w:firstRowFirstColumn="0" w:firstRowLastColumn="0" w:lastRowFirstColumn="0" w:lastRowLastColumn="0"/>
+            </w:pPr>
+            <w:r>
+              <w:t>Week 3 - 4 – Content Creation – gathering graphics, student work and other materials</w:t>
+            </w:r>
+          </w:p>
+          <w:p>
+            <w:pPr>
+              <w:pStyle w:val="ListParagraph"/>
+              <w:numPr>
+                <w:ilvl w:val="0"/>
+                <w:numId w:val="4"/>
+              </w:numPr>
+              <w:cnfStyle w:val="000000000000" w:firstRow="0" w:lastRow="0" w:firstColumn="0" w:lastColumn="0" w:oddVBand="0" w:evenVBand="0" w:oddHBand="0" w:evenHBand="0" w:firstRowFirstColumn="0" w:firstRowLastColumn="0" w:lastRowFirstColumn="0" w:lastRowLastColumn="0"/>
+            </w:pPr>
+            <w:r>
+              <w:t>Week 5 – 6 – Website development</w:t>
+            </w:r>
+          </w:p>
+          <w:p>
+            <w:pPr>
+              <w:pStyle w:val="ListParagraph"/>
+              <w:numPr>
+                <w:ilvl w:val="0"/>
+                <w:numId w:val="4"/>
+              </w:numPr>
+              <w:cnfStyle w:val="000000000000" w:firstRow="0" w:lastRow="0" w:firstColumn="0" w:lastColumn="0" w:oddVBand="0" w:evenVBand="0" w:oddHBand="0" w:evenHBand="0" w:firstRowFirstColumn="0" w:firstRowLastColumn="0" w:lastRowFirstColumn="0" w:lastRowLastColumn="0"/>
+            </w:pPr>
+            <w:r>
+              <w:t>Week 6 – Testing and quality Assurance</w:t>
+            </w:r>
           </w:p>
         </w:tc>
       </w:tr>
     </w:tbl>
-    <w:p>
-      <w:pPr>
-        <w:spacing w:line="240" w:lineRule="auto"/>
-      </w:pPr>
-    </w:p>
-    <w:p>
-      <w:pPr>
-        <w:spacing w:line="240" w:lineRule="auto"/>
-      </w:pPr>
-    </w:p>
-    <w:p>
-      <w:pPr>
-        <w:pStyle w:val="BodyText"/>
-        <w:spacing w:line="240" w:lineRule="auto"/>
-        <w:rPr>
-          <w:rStyle w:val="x"/>
-          <w:rFonts w:ascii="Times-Roman" w:hAnsi="Times-Roman" w:cs="Times-Roman"/>
-          <w:szCs w:val="24"/>
-        </w:rPr>
-      </w:pPr>
-    </w:p>
-    <w:p>
-      <w:r>
-        <w:br w:type="page"/>
-      </w:r>
-    </w:p>
+    <w:p/>
+    <w:p/>
+    <w:p/>
+    <w:p/>
+    <w:p/>
+    <w:p/>
+    <w:p/>
+    <w:p/>
+    <w:p/>
+    <w:p/>
+    <w:p/>
+    <w:p/>
+    <w:p/>
+    <w:p/>
+    <w:p/>
+    <w:p/>
+    <w:p/>
+    <w:p/>
+    <w:p/>
     <w:p>
       <w:pPr>
         <w:pStyle w:val="Heading1"/>
@@ -489,6 +964,7 @@
           <w:color w:val="auto"/>
         </w:rPr>
       </w:pPr>
+      <w:bookmarkStart w:id="0" w:name="_Hlk169749230"/>
       <w:r>
         <w:rPr>
           <w:color w:val="auto"/>
@@ -518,6 +994,192 @@
       <w:pPr>
         <w:spacing w:line="240" w:lineRule="auto"/>
       </w:pPr>
+      <w:r>
+        <w:rPr>
+          <w:noProof/>
+        </w:rPr>
+        <mc:AlternateContent>
+          <mc:Choice Requires="wps">
+            <w:drawing>
+              <wp:anchor distT="45720" distB="45720" distL="114300" distR="114300" simplePos="0" relativeHeight="251659264" behindDoc="0" locked="0" layoutInCell="1" allowOverlap="1" wp14:anchorId="6F7CAE9E" wp14:editId="38F49128">
+                <wp:simplePos x="0" y="0"/>
+                <wp:positionH relativeFrom="margin">
+                  <wp:align>left</wp:align>
+                </wp:positionH>
+                <wp:positionV relativeFrom="paragraph">
+                  <wp:posOffset>12700</wp:posOffset>
+                </wp:positionV>
+                <wp:extent cx="5876925" cy="5876925"/>
+                <wp:effectExtent l="0" t="0" r="28575" b="28575"/>
+                <wp:wrapSquare wrapText="bothSides"/>
+                <wp:docPr id="217" name="Text Box 2"/>
+                <wp:cNvGraphicFramePr>
+                  <a:graphicFrameLocks xmlns:a="http://schemas.openxmlformats.org/drawingml/2006/main"/>
+                </wp:cNvGraphicFramePr>
+                <a:graphic xmlns:a="http://schemas.openxmlformats.org/drawingml/2006/main">
+                  <a:graphicData uri="http://schemas.microsoft.com/office/word/2010/wordprocessingShape">
+                    <wps:wsp>
+                      <wps:cNvSpPr txBox="1">
+                        <a:spLocks noChangeArrowheads="1"/>
+                      </wps:cNvSpPr>
+                      <wps:spPr bwMode="auto">
+                        <a:xfrm>
+                          <a:off x="0" y="0"/>
+                          <a:ext cx="5876925" cy="5876925"/>
+                        </a:xfrm>
+                        <a:prstGeom prst="rect">
+                          <a:avLst/>
+                        </a:prstGeom>
+                        <a:solidFill>
+                          <a:srgbClr val="FFFFFF"/>
+                        </a:solidFill>
+                        <a:ln w="9525">
+                          <a:solidFill>
+                            <a:srgbClr val="000000"/>
+                          </a:solidFill>
+                          <a:miter lim="800000"/>
+                          <a:headEnd/>
+                          <a:tailEnd/>
+                        </a:ln>
+                      </wps:spPr>
+                      <wps:txbx>
+                        <w:txbxContent>
+                          <w:p>
+                            <w:r>
+                              <w:rPr>
+                                <w:noProof/>
+                              </w:rPr>
+                              <w:drawing>
+                                <wp:inline distT="0" distB="0" distL="0" distR="0" wp14:anchorId="7B00478A" wp14:editId="1A5B955C">
+                                  <wp:extent cx="5572125" cy="5572125"/>
+                                  <wp:effectExtent l="0" t="0" r="9525" b="9525"/>
+                                  <wp:docPr id="357080030" name="Picture 1" descr="A screenshot of a web page&#10;&#10;Description automatically generated"/>
+                                  <wp:cNvGraphicFramePr>
+                                    <a:graphicFrameLocks xmlns:a="http://schemas.openxmlformats.org/drawingml/2006/main" noChangeAspect="1"/>
+                                  </wp:cNvGraphicFramePr>
+                                  <a:graphic xmlns:a="http://schemas.openxmlformats.org/drawingml/2006/main">
+                                    <a:graphicData uri="http://schemas.openxmlformats.org/drawingml/2006/picture">
+                                      <pic:pic xmlns:pic="http://schemas.openxmlformats.org/drawingml/2006/picture">
+                                        <pic:nvPicPr>
+                                          <pic:cNvPr id="357080030" name="Picture 1" descr="A screenshot of a web page&#10;&#10;Description automatically generated"/>
+                                          <pic:cNvPicPr/>
+                                        </pic:nvPicPr>
+                                        <pic:blipFill>
+                                          <a:blip r:embed="rId6">
+                                            <a:extLst>
+                                              <a:ext uri="{28A0092B-C50C-407E-A947-70E740481C1C}">
+                                                <a14:useLocalDpi xmlns:a14="http://schemas.microsoft.com/office/drawing/2010/main" val="0"/>
+                                              </a:ext>
+                                            </a:extLst>
+                                          </a:blip>
+                                          <a:stretch>
+                                            <a:fillRect/>
+                                          </a:stretch>
+                                        </pic:blipFill>
+                                        <pic:spPr>
+                                          <a:xfrm>
+                                            <a:off x="0" y="0"/>
+                                            <a:ext cx="5572125" cy="5572125"/>
+                                          </a:xfrm>
+                                          <a:prstGeom prst="rect">
+                                            <a:avLst/>
+                                          </a:prstGeom>
+                                        </pic:spPr>
+                                      </pic:pic>
+                                    </a:graphicData>
+                                  </a:graphic>
+                                </wp:inline>
+                              </w:drawing>
+                            </w:r>
+                          </w:p>
+                        </w:txbxContent>
+                      </wps:txbx>
+                      <wps:bodyPr rot="0" vert="horz" wrap="square" lIns="91440" tIns="45720" rIns="91440" bIns="45720" anchor="t" anchorCtr="0">
+                        <a:noAutofit/>
+                      </wps:bodyPr>
+                    </wps:wsp>
+                  </a:graphicData>
+                </a:graphic>
+                <wp14:sizeRelH relativeFrom="margin">
+                  <wp14:pctWidth>0</wp14:pctWidth>
+                </wp14:sizeRelH>
+                <wp14:sizeRelV relativeFrom="margin">
+                  <wp14:pctHeight>0</wp14:pctHeight>
+                </wp14:sizeRelV>
+              </wp:anchor>
+            </w:drawing>
+          </mc:Choice>
+          <mc:Fallback>
+            <w:pict>
+              <v:shapetype w14:anchorId="6F7CAE9E" id="_x0000_t202" coordsize="21600,21600" o:spt="202" path="m,l,21600r21600,l21600,xe">
+                <v:stroke joinstyle="miter"/>
+                <v:path gradientshapeok="t" o:connecttype="rect"/>
+              </v:shapetype>
+              <v:shape id="Text Box 2" o:spid="_x0000_s1026" type="#_x0000_t202" style="position:absolute;margin-left:0;margin-top:1pt;width:462.75pt;height:462.75pt;z-index:251659264;visibility:visible;mso-wrap-style:square;mso-width-percent:0;mso-height-percent:0;mso-wrap-distance-left:9pt;mso-wrap-distance-top:3.6pt;mso-wrap-distance-right:9pt;mso-wrap-distance-bottom:3.6pt;mso-position-horizontal:left;mso-position-horizontal-relative:margin;mso-position-vertical:absolute;mso-position-vertical-relative:text;mso-width-percent:0;mso-height-percent:0;mso-width-relative:margin;mso-height-relative:margin;v-text-anchor:top" o:gfxdata="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">
+                <v:textbox>
+                  <w:txbxContent>
+                    <w:p>
+                      <w:r>
+                        <w:rPr>
+                          <w:noProof/>
+                        </w:rPr>
+                        <w:drawing>
+                          <wp:inline distT="0" distB="0" distL="0" distR="0" wp14:anchorId="7B00478A" wp14:editId="1A5B955C">
+                            <wp:extent cx="5572125" cy="5572125"/>
+                            <wp:effectExtent l="0" t="0" r="9525" b="9525"/>
+                            <wp:docPr id="357080030" name="Picture 1" descr="A screenshot of a web page&#10;&#10;Description automatically generated"/>
+                            <wp:cNvGraphicFramePr>
+                              <a:graphicFrameLocks xmlns:a="http://schemas.openxmlformats.org/drawingml/2006/main" noChangeAspect="1"/>
+                            </wp:cNvGraphicFramePr>
+                            <a:graphic xmlns:a="http://schemas.openxmlformats.org/drawingml/2006/main">
+                              <a:graphicData uri="http://schemas.openxmlformats.org/drawingml/2006/picture">
+                                <pic:pic xmlns:pic="http://schemas.openxmlformats.org/drawingml/2006/picture">
+                                  <pic:nvPicPr>
+                                    <pic:cNvPr id="357080030" name="Picture 1" descr="A screenshot of a web page&#10;&#10;Description automatically generated"/>
+                                    <pic:cNvPicPr/>
+                                  </pic:nvPicPr>
+                                  <pic:blipFill>
+                                    <a:blip r:embed="rId6">
+                                      <a:extLst>
+                                        <a:ext uri="{28A0092B-C50C-407E-A947-70E740481C1C}">
+                                          <a14:useLocalDpi xmlns:a14="http://schemas.microsoft.com/office/drawing/2010/main" val="0"/>
+                                        </a:ext>
+                                      </a:extLst>
+                                    </a:blip>
+                                    <a:stretch>
+                                      <a:fillRect/>
+                                    </a:stretch>
+                                  </pic:blipFill>
+                                  <pic:spPr>
+                                    <a:xfrm>
+                                      <a:off x="0" y="0"/>
+                                      <a:ext cx="5572125" cy="5572125"/>
+                                    </a:xfrm>
+                                    <a:prstGeom prst="rect">
+                                      <a:avLst/>
+                                    </a:prstGeom>
+                                  </pic:spPr>
+                                </pic:pic>
+                              </a:graphicData>
+                            </a:graphic>
+                          </wp:inline>
+                        </w:drawing>
+                      </w:r>
+                    </w:p>
+                  </w:txbxContent>
+                </v:textbox>
+                <w10:wrap type="square" anchorx="margin"/>
+              </v:shape>
+            </w:pict>
+          </mc:Fallback>
+        </mc:AlternateContent>
+      </w:r>
+    </w:p>
+    <w:bookmarkEnd w:id="0"/>
+    <w:p>
+      <w:pPr>
+        <w:spacing w:line="240" w:lineRule="auto"/>
+      </w:pPr>
     </w:p>
     <w:p>
       <w:pPr>
@@ -640,7 +1302,6 @@
         <w:rPr>
           <w:color w:val="auto"/>
         </w:rPr>
-        <w:lastRenderedPageBreak/>
         <w:t>Wireframe</w:t>
       </w:r>
     </w:p>
@@ -650,6 +1311,187 @@
       </w:pPr>
       <w:r>
         <w:t>Sketch the wireframe for the about page below.</w:t>
+      </w:r>
+    </w:p>
+    <w:p>
+      <w:pPr>
+        <w:spacing w:line="240" w:lineRule="auto"/>
+      </w:pPr>
+      <w:r>
+        <w:rPr>
+          <w:noProof/>
+        </w:rPr>
+        <mc:AlternateContent>
+          <mc:Choice Requires="wps">
+            <w:drawing>
+              <wp:anchor distT="45720" distB="45720" distL="114300" distR="114300" simplePos="0" relativeHeight="251661312" behindDoc="0" locked="0" layoutInCell="1" allowOverlap="1" wp14:anchorId="1310159F" wp14:editId="259795D4">
+                <wp:simplePos x="0" y="0"/>
+                <wp:positionH relativeFrom="margin">
+                  <wp:align>left</wp:align>
+                </wp:positionH>
+                <wp:positionV relativeFrom="paragraph">
+                  <wp:posOffset>11430</wp:posOffset>
+                </wp:positionV>
+                <wp:extent cx="5553075" cy="5505450"/>
+                <wp:effectExtent l="0" t="0" r="28575" b="19050"/>
+                <wp:wrapSquare wrapText="bothSides"/>
+                <wp:docPr id="707477684" name="Text Box 2"/>
+                <wp:cNvGraphicFramePr>
+                  <a:graphicFrameLocks xmlns:a="http://schemas.openxmlformats.org/drawingml/2006/main"/>
+                </wp:cNvGraphicFramePr>
+                <a:graphic xmlns:a="http://schemas.openxmlformats.org/drawingml/2006/main">
+                  <a:graphicData uri="http://schemas.microsoft.com/office/word/2010/wordprocessingShape">
+                    <wps:wsp>
+                      <wps:cNvSpPr txBox="1">
+                        <a:spLocks noChangeArrowheads="1"/>
+                      </wps:cNvSpPr>
+                      <wps:spPr bwMode="auto">
+                        <a:xfrm>
+                          <a:off x="0" y="0"/>
+                          <a:ext cx="5553075" cy="5505450"/>
+                        </a:xfrm>
+                        <a:prstGeom prst="rect">
+                          <a:avLst/>
+                        </a:prstGeom>
+                        <a:solidFill>
+                          <a:srgbClr val="FFFFFF"/>
+                        </a:solidFill>
+                        <a:ln w="9525">
+                          <a:solidFill>
+                            <a:srgbClr val="000000"/>
+                          </a:solidFill>
+                          <a:miter lim="800000"/>
+                          <a:headEnd/>
+                          <a:tailEnd/>
+                        </a:ln>
+                      </wps:spPr>
+                      <wps:txbx>
+                        <w:txbxContent>
+                          <w:p>
+                            <w:r>
+                              <w:rPr>
+                                <w:noProof/>
+                              </w:rPr>
+                              <w:drawing>
+                                <wp:inline distT="0" distB="0" distL="0" distR="0" wp14:anchorId="33E8E5F3" wp14:editId="61478B3E">
+                                  <wp:extent cx="5343525" cy="5343525"/>
+                                  <wp:effectExtent l="0" t="0" r="9525" b="9525"/>
+                                  <wp:docPr id="1884639434" name="Picture 2" descr="A screenshot of a web page&#10;&#10;Description automatically generated"/>
+                                  <wp:cNvGraphicFramePr>
+                                    <a:graphicFrameLocks xmlns:a="http://schemas.openxmlformats.org/drawingml/2006/main" noChangeAspect="1"/>
+                                  </wp:cNvGraphicFramePr>
+                                  <a:graphic xmlns:a="http://schemas.openxmlformats.org/drawingml/2006/main">
+                                    <a:graphicData uri="http://schemas.openxmlformats.org/drawingml/2006/picture">
+                                      <pic:pic xmlns:pic="http://schemas.openxmlformats.org/drawingml/2006/picture">
+                                        <pic:nvPicPr>
+                                          <pic:cNvPr id="1884639434" name="Picture 2" descr="A screenshot of a web page&#10;&#10;Description automatically generated"/>
+                                          <pic:cNvPicPr/>
+                                        </pic:nvPicPr>
+                                        <pic:blipFill>
+                                          <a:blip r:embed="rId7">
+                                            <a:extLst>
+                                              <a:ext uri="{28A0092B-C50C-407E-A947-70E740481C1C}">
+                                                <a14:useLocalDpi xmlns:a14="http://schemas.microsoft.com/office/drawing/2010/main" val="0"/>
+                                              </a:ext>
+                                            </a:extLst>
+                                          </a:blip>
+                                          <a:stretch>
+                                            <a:fillRect/>
+                                          </a:stretch>
+                                        </pic:blipFill>
+                                        <pic:spPr>
+                                          <a:xfrm>
+                                            <a:off x="0" y="0"/>
+                                            <a:ext cx="5343525" cy="5343525"/>
+                                          </a:xfrm>
+                                          <a:prstGeom prst="rect">
+                                            <a:avLst/>
+                                          </a:prstGeom>
+                                        </pic:spPr>
+                                      </pic:pic>
+                                    </a:graphicData>
+                                  </a:graphic>
+                                </wp:inline>
+                              </w:drawing>
+                            </w:r>
+                          </w:p>
+                        </w:txbxContent>
+                      </wps:txbx>
+                      <wps:bodyPr rot="0" vert="horz" wrap="square" lIns="91440" tIns="45720" rIns="91440" bIns="45720" anchor="t" anchorCtr="0">
+                        <a:noAutofit/>
+                      </wps:bodyPr>
+                    </wps:wsp>
+                  </a:graphicData>
+                </a:graphic>
+                <wp14:sizeRelH relativeFrom="margin">
+                  <wp14:pctWidth>0</wp14:pctWidth>
+                </wp14:sizeRelH>
+                <wp14:sizeRelV relativeFrom="margin">
+                  <wp14:pctHeight>0</wp14:pctHeight>
+                </wp14:sizeRelV>
+              </wp:anchor>
+            </w:drawing>
+          </mc:Choice>
+          <mc:Fallback>
+            <w:pict>
+              <v:shape w14:anchorId="1310159F" id="_x0000_s1027" type="#_x0000_t202" style="position:absolute;margin-left:0;margin-top:.9pt;width:437.25pt;height:433.5pt;z-index:251661312;visibility:visible;mso-wrap-style:square;mso-width-percent:0;mso-height-percent:0;mso-wrap-distance-left:9pt;mso-wrap-distance-top:3.6pt;mso-wrap-distance-right:9pt;mso-wrap-distance-bottom:3.6pt;mso-position-horizontal:left;mso-position-horizontal-relative:margin;mso-position-vertical:absolute;mso-position-vertical-relative:text;mso-width-percent:0;mso-height-percent:0;mso-width-relative:margin;mso-height-relative:margin;v-text-anchor:top" o:gfxdata="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">
+                <v:textbox>
+                  <w:txbxContent>
+                    <w:p>
+                      <w:r>
+                        <w:rPr>
+                          <w:noProof/>
+                        </w:rPr>
+                        <w:drawing>
+                          <wp:inline distT="0" distB="0" distL="0" distR="0" wp14:anchorId="33E8E5F3" wp14:editId="61478B3E">
+                            <wp:extent cx="5343525" cy="5343525"/>
+                            <wp:effectExtent l="0" t="0" r="9525" b="9525"/>
+                            <wp:docPr id="1884639434" name="Picture 2" descr="A screenshot of a web page&#10;&#10;Description automatically generated"/>
+                            <wp:cNvGraphicFramePr>
+                              <a:graphicFrameLocks xmlns:a="http://schemas.openxmlformats.org/drawingml/2006/main" noChangeAspect="1"/>
+                            </wp:cNvGraphicFramePr>
+                            <a:graphic xmlns:a="http://schemas.openxmlformats.org/drawingml/2006/main">
+                              <a:graphicData uri="http://schemas.openxmlformats.org/drawingml/2006/picture">
+                                <pic:pic xmlns:pic="http://schemas.openxmlformats.org/drawingml/2006/picture">
+                                  <pic:nvPicPr>
+                                    <pic:cNvPr id="1884639434" name="Picture 2" descr="A screenshot of a web page&#10;&#10;Description automatically generated"/>
+                                    <pic:cNvPicPr/>
+                                  </pic:nvPicPr>
+                                  <pic:blipFill>
+                                    <a:blip r:embed="rId7">
+                                      <a:extLst>
+                                        <a:ext uri="{28A0092B-C50C-407E-A947-70E740481C1C}">
+                                          <a14:useLocalDpi xmlns:a14="http://schemas.microsoft.com/office/drawing/2010/main" val="0"/>
+                                        </a:ext>
+                                      </a:extLst>
+                                    </a:blip>
+                                    <a:stretch>
+                                      <a:fillRect/>
+                                    </a:stretch>
+                                  </pic:blipFill>
+                                  <pic:spPr>
+                                    <a:xfrm>
+                                      <a:off x="0" y="0"/>
+                                      <a:ext cx="5343525" cy="5343525"/>
+                                    </a:xfrm>
+                                    <a:prstGeom prst="rect">
+                                      <a:avLst/>
+                                    </a:prstGeom>
+                                  </pic:spPr>
+                                </pic:pic>
+                              </a:graphicData>
+                            </a:graphic>
+                          </wp:inline>
+                        </w:drawing>
+                      </w:r>
+                    </w:p>
+                  </w:txbxContent>
+                </v:textbox>
+                <w10:wrap type="square" anchorx="margin"/>
+              </v:shape>
+            </w:pict>
+          </mc:Fallback>
+        </mc:AlternateContent>
       </w:r>
     </w:p>
     <w:p>
@@ -778,7 +1620,6 @@
         <w:rPr>
           <w:color w:val="auto"/>
         </w:rPr>
-        <w:lastRenderedPageBreak/>
         <w:t>Wireframe</w:t>
       </w:r>
     </w:p>
@@ -787,13 +1628,197 @@
         <w:spacing w:line="240" w:lineRule="auto"/>
       </w:pPr>
       <w:r>
-        <w:t>Sketch the wireframe the hobby page below.</w:t>
-      </w:r>
-    </w:p>
-    <w:p>
-      <w:pPr>
-        <w:spacing w:line="240" w:lineRule="auto"/>
-      </w:pPr>
+        <w:t xml:space="preserve">Sketch the </w:t>
+      </w:r>
+      <w:proofErr w:type="gramStart"/>
+      <w:r>
+        <w:t>wireframe</w:t>
+      </w:r>
+      <w:proofErr w:type="gramEnd"/>
+      <w:r>
+        <w:t xml:space="preserve"> the hobby page below.</w:t>
+      </w:r>
+    </w:p>
+    <w:p>
+      <w:pPr>
+        <w:spacing w:line="240" w:lineRule="auto"/>
+      </w:pPr>
+      <w:r>
+        <w:rPr>
+          <w:noProof/>
+        </w:rPr>
+        <mc:AlternateContent>
+          <mc:Choice Requires="wps">
+            <w:drawing>
+              <wp:anchor distT="45720" distB="45720" distL="114300" distR="114300" simplePos="0" relativeHeight="251663360" behindDoc="0" locked="0" layoutInCell="1" allowOverlap="1" wp14:anchorId="40B71CF1" wp14:editId="69F1D7B3">
+                <wp:simplePos x="0" y="0"/>
+                <wp:positionH relativeFrom="margin">
+                  <wp:align>left</wp:align>
+                </wp:positionH>
+                <wp:positionV relativeFrom="paragraph">
+                  <wp:posOffset>27305</wp:posOffset>
+                </wp:positionV>
+                <wp:extent cx="5295900" cy="5200650"/>
+                <wp:effectExtent l="0" t="0" r="19050" b="19050"/>
+                <wp:wrapSquare wrapText="bothSides"/>
+                <wp:docPr id="2010336483" name="Text Box 2"/>
+                <wp:cNvGraphicFramePr>
+                  <a:graphicFrameLocks xmlns:a="http://schemas.openxmlformats.org/drawingml/2006/main"/>
+                </wp:cNvGraphicFramePr>
+                <a:graphic xmlns:a="http://schemas.openxmlformats.org/drawingml/2006/main">
+                  <a:graphicData uri="http://schemas.microsoft.com/office/word/2010/wordprocessingShape">
+                    <wps:wsp>
+                      <wps:cNvSpPr txBox="1">
+                        <a:spLocks noChangeArrowheads="1"/>
+                      </wps:cNvSpPr>
+                      <wps:spPr bwMode="auto">
+                        <a:xfrm>
+                          <a:off x="0" y="0"/>
+                          <a:ext cx="5295900" cy="5200650"/>
+                        </a:xfrm>
+                        <a:prstGeom prst="rect">
+                          <a:avLst/>
+                        </a:prstGeom>
+                        <a:solidFill>
+                          <a:srgbClr val="FFFFFF"/>
+                        </a:solidFill>
+                        <a:ln w="9525">
+                          <a:solidFill>
+                            <a:srgbClr val="000000"/>
+                          </a:solidFill>
+                          <a:miter lim="800000"/>
+                          <a:headEnd/>
+                          <a:tailEnd/>
+                        </a:ln>
+                      </wps:spPr>
+                      <wps:txbx>
+                        <w:txbxContent>
+                          <w:p>
+                            <w:r>
+                              <w:rPr>
+                                <w:noProof/>
+                              </w:rPr>
+                              <w:drawing>
+                                <wp:inline distT="0" distB="0" distL="0" distR="0" wp14:anchorId="7F24842B" wp14:editId="1FB517C5">
+                                  <wp:extent cx="5105400" cy="5105400"/>
+                                  <wp:effectExtent l="0" t="0" r="0" b="0"/>
+                                  <wp:docPr id="1040144900" name="Picture 3" descr="A screenshot of a computer&#10;&#10;Description automatically generated"/>
+                                  <wp:cNvGraphicFramePr>
+                                    <a:graphicFrameLocks xmlns:a="http://schemas.openxmlformats.org/drawingml/2006/main" noChangeAspect="1"/>
+                                  </wp:cNvGraphicFramePr>
+                                  <a:graphic xmlns:a="http://schemas.openxmlformats.org/drawingml/2006/main">
+                                    <a:graphicData uri="http://schemas.openxmlformats.org/drawingml/2006/picture">
+                                      <pic:pic xmlns:pic="http://schemas.openxmlformats.org/drawingml/2006/picture">
+                                        <pic:nvPicPr>
+                                          <pic:cNvPr id="1040144900" name="Picture 3" descr="A screenshot of a computer&#10;&#10;Description automatically generated"/>
+                                          <pic:cNvPicPr/>
+                                        </pic:nvPicPr>
+                                        <pic:blipFill>
+                                          <a:blip r:embed="rId8">
+                                            <a:extLst>
+                                              <a:ext uri="{28A0092B-C50C-407E-A947-70E740481C1C}">
+                                                <a14:useLocalDpi xmlns:a14="http://schemas.microsoft.com/office/drawing/2010/main" val="0"/>
+                                              </a:ext>
+                                            </a:extLst>
+                                          </a:blip>
+                                          <a:stretch>
+                                            <a:fillRect/>
+                                          </a:stretch>
+                                        </pic:blipFill>
+                                        <pic:spPr>
+                                          <a:xfrm>
+                                            <a:off x="0" y="0"/>
+                                            <a:ext cx="5105400" cy="5105400"/>
+                                          </a:xfrm>
+                                          <a:prstGeom prst="rect">
+                                            <a:avLst/>
+                                          </a:prstGeom>
+                                        </pic:spPr>
+                                      </pic:pic>
+                                    </a:graphicData>
+                                  </a:graphic>
+                                </wp:inline>
+                              </w:drawing>
+                            </w:r>
+                          </w:p>
+                        </w:txbxContent>
+                      </wps:txbx>
+                      <wps:bodyPr rot="0" vert="horz" wrap="square" lIns="91440" tIns="45720" rIns="91440" bIns="45720" anchor="t" anchorCtr="0">
+                        <a:noAutofit/>
+                      </wps:bodyPr>
+                    </wps:wsp>
+                  </a:graphicData>
+                </a:graphic>
+                <wp14:sizeRelH relativeFrom="margin">
+                  <wp14:pctWidth>0</wp14:pctWidth>
+                </wp14:sizeRelH>
+                <wp14:sizeRelV relativeFrom="margin">
+                  <wp14:pctHeight>0</wp14:pctHeight>
+                </wp14:sizeRelV>
+              </wp:anchor>
+            </w:drawing>
+          </mc:Choice>
+          <mc:Fallback>
+            <w:pict>
+              <v:shape w14:anchorId="40B71CF1" id="_x0000_s1028" type="#_x0000_t202" style="position:absolute;margin-left:0;margin-top:2.15pt;width:417pt;height:409.5pt;z-index:251663360;visibility:visible;mso-wrap-style:square;mso-width-percent:0;mso-height-percent:0;mso-wrap-distance-left:9pt;mso-wrap-distance-top:3.6pt;mso-wrap-distance-right:9pt;mso-wrap-distance-bottom:3.6pt;mso-position-horizontal:left;mso-position-horizontal-relative:margin;mso-position-vertical:absolute;mso-position-vertical-relative:text;mso-width-percent:0;mso-height-percent:0;mso-width-relative:margin;mso-height-relative:margin;v-text-anchor:top" o:gfxdata="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">
+                <v:textbox>
+                  <w:txbxContent>
+                    <w:p>
+                      <w:r>
+                        <w:rPr>
+                          <w:noProof/>
+                        </w:rPr>
+                        <w:drawing>
+                          <wp:inline distT="0" distB="0" distL="0" distR="0" wp14:anchorId="7F24842B" wp14:editId="1FB517C5">
+                            <wp:extent cx="5105400" cy="5105400"/>
+                            <wp:effectExtent l="0" t="0" r="0" b="0"/>
+                            <wp:docPr id="1040144900" name="Picture 3" descr="A screenshot of a computer&#10;&#10;Description automatically generated"/>
+                            <wp:cNvGraphicFramePr>
+                              <a:graphicFrameLocks xmlns:a="http://schemas.openxmlformats.org/drawingml/2006/main" noChangeAspect="1"/>
+                            </wp:cNvGraphicFramePr>
+                            <a:graphic xmlns:a="http://schemas.openxmlformats.org/drawingml/2006/main">
+                              <a:graphicData uri="http://schemas.openxmlformats.org/drawingml/2006/picture">
+                                <pic:pic xmlns:pic="http://schemas.openxmlformats.org/drawingml/2006/picture">
+                                  <pic:nvPicPr>
+                                    <pic:cNvPr id="1040144900" name="Picture 3" descr="A screenshot of a computer&#10;&#10;Description automatically generated"/>
+                                    <pic:cNvPicPr/>
+                                  </pic:nvPicPr>
+                                  <pic:blipFill>
+                                    <a:blip r:embed="rId8">
+                                      <a:extLst>
+                                        <a:ext uri="{28A0092B-C50C-407E-A947-70E740481C1C}">
+                                          <a14:useLocalDpi xmlns:a14="http://schemas.microsoft.com/office/drawing/2010/main" val="0"/>
+                                        </a:ext>
+                                      </a:extLst>
+                                    </a:blip>
+                                    <a:stretch>
+                                      <a:fillRect/>
+                                    </a:stretch>
+                                  </pic:blipFill>
+                                  <pic:spPr>
+                                    <a:xfrm>
+                                      <a:off x="0" y="0"/>
+                                      <a:ext cx="5105400" cy="5105400"/>
+                                    </a:xfrm>
+                                    <a:prstGeom prst="rect">
+                                      <a:avLst/>
+                                    </a:prstGeom>
+                                  </pic:spPr>
+                                </pic:pic>
+                              </a:graphicData>
+                            </a:graphic>
+                          </wp:inline>
+                        </w:drawing>
+                      </w:r>
+                    </w:p>
+                  </w:txbxContent>
+                </v:textbox>
+                <w10:wrap type="square" anchorx="margin"/>
+              </v:shape>
+            </w:pict>
+          </mc:Fallback>
+        </mc:AlternateContent>
+      </w:r>
     </w:p>
     <w:p>
       <w:pPr>
@@ -828,8 +1853,189 @@
         <w:spacing w:line="240" w:lineRule="auto"/>
       </w:pPr>
       <w:r>
+        <w:rPr>
+          <w:noProof/>
+        </w:rPr>
+        <mc:AlternateContent>
+          <mc:Choice Requires="wps">
+            <w:drawing>
+              <wp:anchor distT="45720" distB="45720" distL="114300" distR="114300" simplePos="0" relativeHeight="251665408" behindDoc="0" locked="0" layoutInCell="1" allowOverlap="1" wp14:anchorId="1C25C85F" wp14:editId="52433135">
+                <wp:simplePos x="0" y="0"/>
+                <wp:positionH relativeFrom="column">
+                  <wp:posOffset>-19050</wp:posOffset>
+                </wp:positionH>
+                <wp:positionV relativeFrom="paragraph">
+                  <wp:posOffset>294005</wp:posOffset>
+                </wp:positionV>
+                <wp:extent cx="5943600" cy="5857875"/>
+                <wp:effectExtent l="0" t="0" r="19050" b="28575"/>
+                <wp:wrapSquare wrapText="bothSides"/>
+                <wp:docPr id="1478452430" name="Text Box 2"/>
+                <wp:cNvGraphicFramePr>
+                  <a:graphicFrameLocks xmlns:a="http://schemas.openxmlformats.org/drawingml/2006/main"/>
+                </wp:cNvGraphicFramePr>
+                <a:graphic xmlns:a="http://schemas.openxmlformats.org/drawingml/2006/main">
+                  <a:graphicData uri="http://schemas.microsoft.com/office/word/2010/wordprocessingShape">
+                    <wps:wsp>
+                      <wps:cNvSpPr txBox="1">
+                        <a:spLocks noChangeArrowheads="1"/>
+                      </wps:cNvSpPr>
+                      <wps:spPr bwMode="auto">
+                        <a:xfrm>
+                          <a:off x="0" y="0"/>
+                          <a:ext cx="5943600" cy="5857875"/>
+                        </a:xfrm>
+                        <a:prstGeom prst="rect">
+                          <a:avLst/>
+                        </a:prstGeom>
+                        <a:solidFill>
+                          <a:srgbClr val="FFFFFF"/>
+                        </a:solidFill>
+                        <a:ln w="9525">
+                          <a:solidFill>
+                            <a:srgbClr val="000000"/>
+                          </a:solidFill>
+                          <a:miter lim="800000"/>
+                          <a:headEnd/>
+                          <a:tailEnd/>
+                        </a:ln>
+                      </wps:spPr>
+                      <wps:txbx>
+                        <w:txbxContent>
+                          <w:p>
+                            <w:r>
+                              <w:rPr>
+                                <w:noProof/>
+                              </w:rPr>
+                              <w:drawing>
+                                <wp:inline distT="0" distB="0" distL="0" distR="0" wp14:anchorId="02CD04F5" wp14:editId="5989F9E5">
+                                  <wp:extent cx="5534025" cy="5534025"/>
+                                  <wp:effectExtent l="0" t="0" r="9525" b="9525"/>
+                                  <wp:docPr id="1583540242" name="Picture 4" descr="A chart with text and images&#10;&#10;Description automatically generated with medium confidence"/>
+                                  <wp:cNvGraphicFramePr>
+                                    <a:graphicFrameLocks xmlns:a="http://schemas.openxmlformats.org/drawingml/2006/main" noChangeAspect="1"/>
+                                  </wp:cNvGraphicFramePr>
+                                  <a:graphic xmlns:a="http://schemas.openxmlformats.org/drawingml/2006/main">
+                                    <a:graphicData uri="http://schemas.openxmlformats.org/drawingml/2006/picture">
+                                      <pic:pic xmlns:pic="http://schemas.openxmlformats.org/drawingml/2006/picture">
+                                        <pic:nvPicPr>
+                                          <pic:cNvPr id="1583540242" name="Picture 4" descr="A chart with text and images&#10;&#10;Description automatically generated with medium confidence"/>
+                                          <pic:cNvPicPr/>
+                                        </pic:nvPicPr>
+                                        <pic:blipFill>
+                                          <a:blip r:embed="rId9">
+                                            <a:extLst>
+                                              <a:ext uri="{28A0092B-C50C-407E-A947-70E740481C1C}">
+                                                <a14:useLocalDpi xmlns:a14="http://schemas.microsoft.com/office/drawing/2010/main" val="0"/>
+                                              </a:ext>
+                                            </a:extLst>
+                                          </a:blip>
+                                          <a:stretch>
+                                            <a:fillRect/>
+                                          </a:stretch>
+                                        </pic:blipFill>
+                                        <pic:spPr>
+                                          <a:xfrm>
+                                            <a:off x="0" y="0"/>
+                                            <a:ext cx="5534025" cy="5534025"/>
+                                          </a:xfrm>
+                                          <a:prstGeom prst="rect">
+                                            <a:avLst/>
+                                          </a:prstGeom>
+                                        </pic:spPr>
+                                      </pic:pic>
+                                    </a:graphicData>
+                                  </a:graphic>
+                                </wp:inline>
+                              </w:drawing>
+                            </w:r>
+                          </w:p>
+                        </w:txbxContent>
+                      </wps:txbx>
+                      <wps:bodyPr rot="0" vert="horz" wrap="square" lIns="91440" tIns="45720" rIns="91440" bIns="45720" anchor="t" anchorCtr="0">
+                        <a:noAutofit/>
+                      </wps:bodyPr>
+                    </wps:wsp>
+                  </a:graphicData>
+                </a:graphic>
+                <wp14:sizeRelH relativeFrom="margin">
+                  <wp14:pctWidth>0</wp14:pctWidth>
+                </wp14:sizeRelH>
+                <wp14:sizeRelV relativeFrom="margin">
+                  <wp14:pctHeight>0</wp14:pctHeight>
+                </wp14:sizeRelV>
+              </wp:anchor>
+            </w:drawing>
+          </mc:Choice>
+          <mc:Fallback>
+            <w:pict>
+              <v:shape w14:anchorId="1C25C85F" id="_x0000_s1029" type="#_x0000_t202" style="position:absolute;margin-left:-1.5pt;margin-top:23.15pt;width:468pt;height:461.25pt;z-index:251665408;visibility:visible;mso-wrap-style:square;mso-width-percent:0;mso-height-percent:0;mso-wrap-distance-left:9pt;mso-wrap-distance-top:3.6pt;mso-wrap-distance-right:9pt;mso-wrap-distance-bottom:3.6pt;mso-position-horizontal:absolute;mso-position-horizontal-relative:text;mso-position-vertical:absolute;mso-position-vertical-relative:text;mso-width-percent:0;mso-height-percent:0;mso-width-relative:margin;mso-height-relative:margin;v-text-anchor:top" o:gfxdata="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">
+                <v:textbox>
+                  <w:txbxContent>
+                    <w:p>
+                      <w:r>
+                        <w:rPr>
+                          <w:noProof/>
+                        </w:rPr>
+                        <w:drawing>
+                          <wp:inline distT="0" distB="0" distL="0" distR="0" wp14:anchorId="02CD04F5" wp14:editId="5989F9E5">
+                            <wp:extent cx="5534025" cy="5534025"/>
+                            <wp:effectExtent l="0" t="0" r="9525" b="9525"/>
+                            <wp:docPr id="1583540242" name="Picture 4" descr="A chart with text and images&#10;&#10;Description automatically generated with medium confidence"/>
+                            <wp:cNvGraphicFramePr>
+                              <a:graphicFrameLocks xmlns:a="http://schemas.openxmlformats.org/drawingml/2006/main" noChangeAspect="1"/>
+                            </wp:cNvGraphicFramePr>
+                            <a:graphic xmlns:a="http://schemas.openxmlformats.org/drawingml/2006/main">
+                              <a:graphicData uri="http://schemas.openxmlformats.org/drawingml/2006/picture">
+                                <pic:pic xmlns:pic="http://schemas.openxmlformats.org/drawingml/2006/picture">
+                                  <pic:nvPicPr>
+                                    <pic:cNvPr id="1583540242" name="Picture 4" descr="A chart with text and images&#10;&#10;Description automatically generated with medium confidence"/>
+                                    <pic:cNvPicPr/>
+                                  </pic:nvPicPr>
+                                  <pic:blipFill>
+                                    <a:blip r:embed="rId9">
+                                      <a:extLst>
+                                        <a:ext uri="{28A0092B-C50C-407E-A947-70E740481C1C}">
+                                          <a14:useLocalDpi xmlns:a14="http://schemas.microsoft.com/office/drawing/2010/main" val="0"/>
+                                        </a:ext>
+                                      </a:extLst>
+                                    </a:blip>
+                                    <a:stretch>
+                                      <a:fillRect/>
+                                    </a:stretch>
+                                  </pic:blipFill>
+                                  <pic:spPr>
+                                    <a:xfrm>
+                                      <a:off x="0" y="0"/>
+                                      <a:ext cx="5534025" cy="5534025"/>
+                                    </a:xfrm>
+                                    <a:prstGeom prst="rect">
+                                      <a:avLst/>
+                                    </a:prstGeom>
+                                  </pic:spPr>
+                                </pic:pic>
+                              </a:graphicData>
+                            </a:graphic>
+                          </wp:inline>
+                        </w:drawing>
+                      </w:r>
+                    </w:p>
+                  </w:txbxContent>
+                </v:textbox>
+                <w10:wrap type="square"/>
+              </v:shape>
+            </w:pict>
+          </mc:Fallback>
+        </mc:AlternateContent>
+      </w:r>
+      <w:r>
         <w:t>Create a site map for the website below.</w:t>
       </w:r>
+    </w:p>
+    <w:p>
+      <w:pPr>
+        <w:spacing w:line="240" w:lineRule="auto"/>
+      </w:pPr>
     </w:p>
     <w:p>
       <w:pPr>
@@ -846,8 +2052,441 @@
 </w:document>
 </file>
 
+<file path=word/numbering.xml><?xml version="1.0" encoding="utf-8"?>
+<w:numbering xmlns:wpc="http://schemas.microsoft.com/office/word/2010/wordprocessingCanvas" xmlns:cx="http://schemas.microsoft.com/office/drawing/2014/chartex" xmlns:cx1="http://schemas.microsoft.com/office/drawing/2015/9/8/chartex" xmlns:cx2="http://schemas.microsoft.com/office/drawing/2015/10/21/chartex" xmlns:cx3="http://schemas.microsoft.com/office/drawing/2016/5/9/chartex" xmlns:cx4="http://schemas.microsoft.com/office/drawing/2016/5/10/chartex" xmlns:cx5="http://schemas.microsoft.com/office/drawing/2016/5/11/chartex" xmlns:cx6="http://schemas.microsoft.com/office/drawing/2016/5/12/chartex" xmlns:cx7="http://schemas.microsoft.com/office/drawing/2016/5/13/chartex" xmlns:cx8="http://schemas.microsoft.com/office/drawing/2016/5/14/chartex" xmlns:mc="http://schemas.openxmlformats.org/markup-compatibility/2006" xmlns:aink="http://schemas.microsoft.com/office/drawing/2016/ink" xmlns:am3d="http://schemas.microsoft.com/office/drawing/2017/model3d" xmlns:o="urn:schemas-microsoft-com:office:office" xmlns:oel="http://schemas.microsoft.com/office/2019/extlst" xmlns:r="http://schemas.openxmlformats.org/officeDocument/2006/relationships" xmlns:m="http://schemas.openxmlformats.org/officeDocument/2006/math" xmlns:v="urn:schemas-microsoft-com:vml" xmlns:wp14="http://schemas.microsoft.com/office/word/2010/wordprocessingDrawing" xmlns:wp="http://schemas.openxmlformats.org/drawingml/2006/wordprocessingDrawing" xmlns:w10="urn:schemas-microsoft-com:office:word" xmlns:w="http://schemas.openxmlformats.org/wordprocessingml/2006/main" xmlns:w14="http://schemas.microsoft.com/office/word/2010/wordml" xmlns:w15="http://schemas.microsoft.com/office/word/2012/wordml" xmlns:w16cex="http://schemas.microsoft.com/office/word/2018/wordml/cex" xmlns:w16cid="http://schemas.microsoft.com/office/word/2016/wordml/cid" xmlns:w16="http://schemas.microsoft.com/office/word/2018/wordml" xmlns:w16du="http://schemas.microsoft.com/office/word/2023/wordml/word16du" xmlns:w16sdtdh="http://schemas.microsoft.com/office/word/2020/wordml/sdtdatahash" xmlns:w16se="http://schemas.microsoft.com/office/word/2015/wordml/symex" xmlns:wpg="http://schemas.microsoft.com/office/word/2010/wordprocessingGroup" xmlns:wpi="http://schemas.microsoft.com/office/word/2010/wordprocessingInk" xmlns:wne="http://schemas.microsoft.com/office/word/2006/wordml" xmlns:wps="http://schemas.microsoft.com/office/word/2010/wordprocessingShape" mc:Ignorable="w14 w15 w16se w16cid w16 w16cex w16sdtdh w16du wp14">
+  <w:abstractNum w:abstractNumId="0" w15:restartNumberingAfterBreak="0">
+    <w:nsid w:val="02BB6D34"/>
+    <w:multiLevelType w:val="hybridMultilevel"/>
+    <w:tmpl w:val="92A2CD34"/>
+    <w:lvl w:ilvl="0" w:tplc="0409000F">
+      <w:start w:val="1"/>
+      <w:numFmt w:val="decimal"/>
+      <w:lvlText w:val="%1."/>
+      <w:lvlJc w:val="left"/>
+      <w:pPr>
+        <w:ind w:left="630" w:hanging="360"/>
+      </w:pPr>
+      <w:rPr>
+        <w:rFonts w:hint="default"/>
+      </w:rPr>
+    </w:lvl>
+    <w:lvl w:ilvl="1" w:tplc="04090019" w:tentative="1">
+      <w:start w:val="1"/>
+      <w:numFmt w:val="lowerLetter"/>
+      <w:lvlText w:val="%2."/>
+      <w:lvlJc w:val="left"/>
+      <w:pPr>
+        <w:ind w:left="1350" w:hanging="360"/>
+      </w:pPr>
+    </w:lvl>
+    <w:lvl w:ilvl="2" w:tplc="0409001B" w:tentative="1">
+      <w:start w:val="1"/>
+      <w:numFmt w:val="lowerRoman"/>
+      <w:lvlText w:val="%3."/>
+      <w:lvlJc w:val="right"/>
+      <w:pPr>
+        <w:ind w:left="2070" w:hanging="180"/>
+      </w:pPr>
+    </w:lvl>
+    <w:lvl w:ilvl="3" w:tplc="0409000F" w:tentative="1">
+      <w:start w:val="1"/>
+      <w:numFmt w:val="decimal"/>
+      <w:lvlText w:val="%4."/>
+      <w:lvlJc w:val="left"/>
+      <w:pPr>
+        <w:ind w:left="2790" w:hanging="360"/>
+      </w:pPr>
+    </w:lvl>
+    <w:lvl w:ilvl="4" w:tplc="04090019" w:tentative="1">
+      <w:start w:val="1"/>
+      <w:numFmt w:val="lowerLetter"/>
+      <w:lvlText w:val="%5."/>
+      <w:lvlJc w:val="left"/>
+      <w:pPr>
+        <w:ind w:left="3510" w:hanging="360"/>
+      </w:pPr>
+    </w:lvl>
+    <w:lvl w:ilvl="5" w:tplc="0409001B" w:tentative="1">
+      <w:start w:val="1"/>
+      <w:numFmt w:val="lowerRoman"/>
+      <w:lvlText w:val="%6."/>
+      <w:lvlJc w:val="right"/>
+      <w:pPr>
+        <w:ind w:left="4230" w:hanging="180"/>
+      </w:pPr>
+    </w:lvl>
+    <w:lvl w:ilvl="6" w:tplc="0409000F" w:tentative="1">
+      <w:start w:val="1"/>
+      <w:numFmt w:val="decimal"/>
+      <w:lvlText w:val="%7."/>
+      <w:lvlJc w:val="left"/>
+      <w:pPr>
+        <w:ind w:left="4950" w:hanging="360"/>
+      </w:pPr>
+    </w:lvl>
+    <w:lvl w:ilvl="7" w:tplc="04090019" w:tentative="1">
+      <w:start w:val="1"/>
+      <w:numFmt w:val="lowerLetter"/>
+      <w:lvlText w:val="%8."/>
+      <w:lvlJc w:val="left"/>
+      <w:pPr>
+        <w:ind w:left="5670" w:hanging="360"/>
+      </w:pPr>
+    </w:lvl>
+    <w:lvl w:ilvl="8" w:tplc="0409001B" w:tentative="1">
+      <w:start w:val="1"/>
+      <w:numFmt w:val="lowerRoman"/>
+      <w:lvlText w:val="%9."/>
+      <w:lvlJc w:val="right"/>
+      <w:pPr>
+        <w:ind w:left="6390" w:hanging="180"/>
+      </w:pPr>
+    </w:lvl>
+  </w:abstractNum>
+  <w:abstractNum w:abstractNumId="1" w15:restartNumberingAfterBreak="0">
+    <w:nsid w:val="04031294"/>
+    <w:multiLevelType w:val="hybridMultilevel"/>
+    <w:tmpl w:val="47C0E150"/>
+    <w:lvl w:ilvl="0" w:tplc="0409000F">
+      <w:start w:val="1"/>
+      <w:numFmt w:val="decimal"/>
+      <w:lvlText w:val="%1."/>
+      <w:lvlJc w:val="left"/>
+      <w:pPr>
+        <w:ind w:left="720" w:hanging="360"/>
+      </w:pPr>
+      <w:rPr>
+        <w:rFonts w:hint="default"/>
+      </w:rPr>
+    </w:lvl>
+    <w:lvl w:ilvl="1" w:tplc="04090019" w:tentative="1">
+      <w:start w:val="1"/>
+      <w:numFmt w:val="lowerLetter"/>
+      <w:lvlText w:val="%2."/>
+      <w:lvlJc w:val="left"/>
+      <w:pPr>
+        <w:ind w:left="1440" w:hanging="360"/>
+      </w:pPr>
+    </w:lvl>
+    <w:lvl w:ilvl="2" w:tplc="0409001B" w:tentative="1">
+      <w:start w:val="1"/>
+      <w:numFmt w:val="lowerRoman"/>
+      <w:lvlText w:val="%3."/>
+      <w:lvlJc w:val="right"/>
+      <w:pPr>
+        <w:ind w:left="2160" w:hanging="180"/>
+      </w:pPr>
+    </w:lvl>
+    <w:lvl w:ilvl="3" w:tplc="0409000F" w:tentative="1">
+      <w:start w:val="1"/>
+      <w:numFmt w:val="decimal"/>
+      <w:lvlText w:val="%4."/>
+      <w:lvlJc w:val="left"/>
+      <w:pPr>
+        <w:ind w:left="2880" w:hanging="360"/>
+      </w:pPr>
+    </w:lvl>
+    <w:lvl w:ilvl="4" w:tplc="04090019" w:tentative="1">
+      <w:start w:val="1"/>
+      <w:numFmt w:val="lowerLetter"/>
+      <w:lvlText w:val="%5."/>
+      <w:lvlJc w:val="left"/>
+      <w:pPr>
+        <w:ind w:left="3600" w:hanging="360"/>
+      </w:pPr>
+    </w:lvl>
+    <w:lvl w:ilvl="5" w:tplc="0409001B" w:tentative="1">
+      <w:start w:val="1"/>
+      <w:numFmt w:val="lowerRoman"/>
+      <w:lvlText w:val="%6."/>
+      <w:lvlJc w:val="right"/>
+      <w:pPr>
+        <w:ind w:left="4320" w:hanging="180"/>
+      </w:pPr>
+    </w:lvl>
+    <w:lvl w:ilvl="6" w:tplc="0409000F" w:tentative="1">
+      <w:start w:val="1"/>
+      <w:numFmt w:val="decimal"/>
+      <w:lvlText w:val="%7."/>
+      <w:lvlJc w:val="left"/>
+      <w:pPr>
+        <w:ind w:left="5040" w:hanging="360"/>
+      </w:pPr>
+    </w:lvl>
+    <w:lvl w:ilvl="7" w:tplc="04090019" w:tentative="1">
+      <w:start w:val="1"/>
+      <w:numFmt w:val="lowerLetter"/>
+      <w:lvlText w:val="%8."/>
+      <w:lvlJc w:val="left"/>
+      <w:pPr>
+        <w:ind w:left="5760" w:hanging="360"/>
+      </w:pPr>
+    </w:lvl>
+    <w:lvl w:ilvl="8" w:tplc="0409001B" w:tentative="1">
+      <w:start w:val="1"/>
+      <w:numFmt w:val="lowerRoman"/>
+      <w:lvlText w:val="%9."/>
+      <w:lvlJc w:val="right"/>
+      <w:pPr>
+        <w:ind w:left="6480" w:hanging="180"/>
+      </w:pPr>
+    </w:lvl>
+  </w:abstractNum>
+  <w:abstractNum w:abstractNumId="2" w15:restartNumberingAfterBreak="0">
+    <w:nsid w:val="19B157F5"/>
+    <w:multiLevelType w:val="multilevel"/>
+    <w:tmpl w:val="50B232A0"/>
+    <w:lvl w:ilvl="0">
+      <w:start w:val="1"/>
+      <w:numFmt w:val="bullet"/>
+      <w:lvlText w:val=""/>
+      <w:lvlJc w:val="left"/>
+      <w:pPr>
+        <w:tabs>
+          <w:tab w:val="num" w:pos="720"/>
+        </w:tabs>
+        <w:ind w:left="720" w:hanging="360"/>
+      </w:pPr>
+      <w:rPr>
+        <w:rFonts w:ascii="Symbol" w:hAnsi="Symbol" w:hint="default"/>
+        <w:sz w:val="20"/>
+      </w:rPr>
+    </w:lvl>
+    <w:lvl w:ilvl="1" w:tentative="1">
+      <w:start w:val="1"/>
+      <w:numFmt w:val="bullet"/>
+      <w:lvlText w:val=""/>
+      <w:lvlJc w:val="left"/>
+      <w:pPr>
+        <w:tabs>
+          <w:tab w:val="num" w:pos="1440"/>
+        </w:tabs>
+        <w:ind w:left="1440" w:hanging="360"/>
+      </w:pPr>
+      <w:rPr>
+        <w:rFonts w:ascii="Symbol" w:hAnsi="Symbol" w:hint="default"/>
+        <w:sz w:val="20"/>
+      </w:rPr>
+    </w:lvl>
+    <w:lvl w:ilvl="2" w:tentative="1">
+      <w:start w:val="1"/>
+      <w:numFmt w:val="bullet"/>
+      <w:lvlText w:val=""/>
+      <w:lvlJc w:val="left"/>
+      <w:pPr>
+        <w:tabs>
+          <w:tab w:val="num" w:pos="2160"/>
+        </w:tabs>
+        <w:ind w:left="2160" w:hanging="360"/>
+      </w:pPr>
+      <w:rPr>
+        <w:rFonts w:ascii="Symbol" w:hAnsi="Symbol" w:hint="default"/>
+        <w:sz w:val="20"/>
+      </w:rPr>
+    </w:lvl>
+    <w:lvl w:ilvl="3" w:tentative="1">
+      <w:start w:val="1"/>
+      <w:numFmt w:val="bullet"/>
+      <w:lvlText w:val=""/>
+      <w:lvlJc w:val="left"/>
+      <w:pPr>
+        <w:tabs>
+          <w:tab w:val="num" w:pos="2880"/>
+        </w:tabs>
+        <w:ind w:left="2880" w:hanging="360"/>
+      </w:pPr>
+      <w:rPr>
+        <w:rFonts w:ascii="Symbol" w:hAnsi="Symbol" w:hint="default"/>
+        <w:sz w:val="20"/>
+      </w:rPr>
+    </w:lvl>
+    <w:lvl w:ilvl="4" w:tentative="1">
+      <w:start w:val="1"/>
+      <w:numFmt w:val="bullet"/>
+      <w:lvlText w:val=""/>
+      <w:lvlJc w:val="left"/>
+      <w:pPr>
+        <w:tabs>
+          <w:tab w:val="num" w:pos="3600"/>
+        </w:tabs>
+        <w:ind w:left="3600" w:hanging="360"/>
+      </w:pPr>
+      <w:rPr>
+        <w:rFonts w:ascii="Symbol" w:hAnsi="Symbol" w:hint="default"/>
+        <w:sz w:val="20"/>
+      </w:rPr>
+    </w:lvl>
+    <w:lvl w:ilvl="5" w:tentative="1">
+      <w:start w:val="1"/>
+      <w:numFmt w:val="bullet"/>
+      <w:lvlText w:val=""/>
+      <w:lvlJc w:val="left"/>
+      <w:pPr>
+        <w:tabs>
+          <w:tab w:val="num" w:pos="4320"/>
+        </w:tabs>
+        <w:ind w:left="4320" w:hanging="360"/>
+      </w:pPr>
+      <w:rPr>
+        <w:rFonts w:ascii="Symbol" w:hAnsi="Symbol" w:hint="default"/>
+        <w:sz w:val="20"/>
+      </w:rPr>
+    </w:lvl>
+    <w:lvl w:ilvl="6" w:tentative="1">
+      <w:start w:val="1"/>
+      <w:numFmt w:val="bullet"/>
+      <w:lvlText w:val=""/>
+      <w:lvlJc w:val="left"/>
+      <w:pPr>
+        <w:tabs>
+          <w:tab w:val="num" w:pos="5040"/>
+        </w:tabs>
+        <w:ind w:left="5040" w:hanging="360"/>
+      </w:pPr>
+      <w:rPr>
+        <w:rFonts w:ascii="Symbol" w:hAnsi="Symbol" w:hint="default"/>
+        <w:sz w:val="20"/>
+      </w:rPr>
+    </w:lvl>
+    <w:lvl w:ilvl="7" w:tentative="1">
+      <w:start w:val="1"/>
+      <w:numFmt w:val="bullet"/>
+      <w:lvlText w:val=""/>
+      <w:lvlJc w:val="left"/>
+      <w:pPr>
+        <w:tabs>
+          <w:tab w:val="num" w:pos="5760"/>
+        </w:tabs>
+        <w:ind w:left="5760" w:hanging="360"/>
+      </w:pPr>
+      <w:rPr>
+        <w:rFonts w:ascii="Symbol" w:hAnsi="Symbol" w:hint="default"/>
+        <w:sz w:val="20"/>
+      </w:rPr>
+    </w:lvl>
+    <w:lvl w:ilvl="8" w:tentative="1">
+      <w:start w:val="1"/>
+      <w:numFmt w:val="bullet"/>
+      <w:lvlText w:val=""/>
+      <w:lvlJc w:val="left"/>
+      <w:pPr>
+        <w:tabs>
+          <w:tab w:val="num" w:pos="6480"/>
+        </w:tabs>
+        <w:ind w:left="6480" w:hanging="360"/>
+      </w:pPr>
+      <w:rPr>
+        <w:rFonts w:ascii="Symbol" w:hAnsi="Symbol" w:hint="default"/>
+        <w:sz w:val="20"/>
+      </w:rPr>
+    </w:lvl>
+  </w:abstractNum>
+  <w:abstractNum w:abstractNumId="3" w15:restartNumberingAfterBreak="0">
+    <w:nsid w:val="67C96A53"/>
+    <w:multiLevelType w:val="hybridMultilevel"/>
+    <w:tmpl w:val="A9B407A0"/>
+    <w:lvl w:ilvl="0" w:tplc="0409000F">
+      <w:start w:val="1"/>
+      <w:numFmt w:val="decimal"/>
+      <w:lvlText w:val="%1."/>
+      <w:lvlJc w:val="left"/>
+      <w:pPr>
+        <w:ind w:left="720" w:hanging="360"/>
+      </w:pPr>
+      <w:rPr>
+        <w:rFonts w:hint="default"/>
+      </w:rPr>
+    </w:lvl>
+    <w:lvl w:ilvl="1" w:tplc="04090019" w:tentative="1">
+      <w:start w:val="1"/>
+      <w:numFmt w:val="lowerLetter"/>
+      <w:lvlText w:val="%2."/>
+      <w:lvlJc w:val="left"/>
+      <w:pPr>
+        <w:ind w:left="1440" w:hanging="360"/>
+      </w:pPr>
+    </w:lvl>
+    <w:lvl w:ilvl="2" w:tplc="0409001B" w:tentative="1">
+      <w:start w:val="1"/>
+      <w:numFmt w:val="lowerRoman"/>
+      <w:lvlText w:val="%3."/>
+      <w:lvlJc w:val="right"/>
+      <w:pPr>
+        <w:ind w:left="2160" w:hanging="180"/>
+      </w:pPr>
+    </w:lvl>
+    <w:lvl w:ilvl="3" w:tplc="0409000F" w:tentative="1">
+      <w:start w:val="1"/>
+      <w:numFmt w:val="decimal"/>
+      <w:lvlText w:val="%4."/>
+      <w:lvlJc w:val="left"/>
+      <w:pPr>
+        <w:ind w:left="2880" w:hanging="360"/>
+      </w:pPr>
+    </w:lvl>
+    <w:lvl w:ilvl="4" w:tplc="04090019" w:tentative="1">
+      <w:start w:val="1"/>
+      <w:numFmt w:val="lowerLetter"/>
+      <w:lvlText w:val="%5."/>
+      <w:lvlJc w:val="left"/>
+      <w:pPr>
+        <w:ind w:left="3600" w:hanging="360"/>
+      </w:pPr>
+    </w:lvl>
+    <w:lvl w:ilvl="5" w:tplc="0409001B" w:tentative="1">
+      <w:start w:val="1"/>
+      <w:numFmt w:val="lowerRoman"/>
+      <w:lvlText w:val="%6."/>
+      <w:lvlJc w:val="right"/>
+      <w:pPr>
+        <w:ind w:left="4320" w:hanging="180"/>
+      </w:pPr>
+    </w:lvl>
+    <w:lvl w:ilvl="6" w:tplc="0409000F" w:tentative="1">
+      <w:start w:val="1"/>
+      <w:numFmt w:val="decimal"/>
+      <w:lvlText w:val="%7."/>
+      <w:lvlJc w:val="left"/>
+      <w:pPr>
+        <w:ind w:left="5040" w:hanging="360"/>
+      </w:pPr>
+    </w:lvl>
+    <w:lvl w:ilvl="7" w:tplc="04090019" w:tentative="1">
+      <w:start w:val="1"/>
+      <w:numFmt w:val="lowerLetter"/>
+      <w:lvlText w:val="%8."/>
+      <w:lvlJc w:val="left"/>
+      <w:pPr>
+        <w:ind w:left="5760" w:hanging="360"/>
+      </w:pPr>
+    </w:lvl>
+    <w:lvl w:ilvl="8" w:tplc="0409001B" w:tentative="1">
+      <w:start w:val="1"/>
+      <w:numFmt w:val="lowerRoman"/>
+      <w:lvlText w:val="%9."/>
+      <w:lvlJc w:val="right"/>
+      <w:pPr>
+        <w:ind w:left="6480" w:hanging="180"/>
+      </w:pPr>
+    </w:lvl>
+  </w:abstractNum>
+  <w:num w:numId="1" w16cid:durableId="1428305660">
+    <w:abstractNumId w:val="2"/>
+  </w:num>
+  <w:num w:numId="2" w16cid:durableId="469522272">
+    <w:abstractNumId w:val="0"/>
+  </w:num>
+  <w:num w:numId="3" w16cid:durableId="1931504906">
+    <w:abstractNumId w:val="3"/>
+  </w:num>
+  <w:num w:numId="4" w16cid:durableId="600530657">
+    <w:abstractNumId w:val="1"/>
+  </w:num>
+</w:numbering>
+</file>
+
 <file path=word/styles.xml><?xml version="1.0" encoding="utf-8"?>
-<w:styles xmlns:mc="http://schemas.openxmlformats.org/markup-compatibility/2006" xmlns:r="http://schemas.openxmlformats.org/officeDocument/2006/relationships" xmlns:w="http://schemas.openxmlformats.org/wordprocessingml/2006/main" xmlns:w14="http://schemas.microsoft.com/office/word/2010/wordml" xmlns:w15="http://schemas.microsoft.com/office/word/2012/wordml" xmlns:w16cex="http://schemas.microsoft.com/office/word/2018/wordml/cex" xmlns:w16cid="http://schemas.microsoft.com/office/word/2016/wordml/cid" xmlns:w16="http://schemas.microsoft.com/office/word/2018/wordml" xmlns:w16sdtdh="http://schemas.microsoft.com/office/word/2020/wordml/sdtdatahash" xmlns:w16se="http://schemas.microsoft.com/office/word/2015/wordml/symex" mc:Ignorable="w14 w15 w16se w16cid w16 w16cex w16sdtdh">
+<w:styles xmlns:mc="http://schemas.openxmlformats.org/markup-compatibility/2006" xmlns:r="http://schemas.openxmlformats.org/officeDocument/2006/relationships" xmlns:w="http://schemas.openxmlformats.org/wordprocessingml/2006/main" xmlns:w14="http://schemas.microsoft.com/office/word/2010/wordml" xmlns:w15="http://schemas.microsoft.com/office/word/2012/wordml" xmlns:w16cex="http://schemas.microsoft.com/office/word/2018/wordml/cex" xmlns:w16cid="http://schemas.microsoft.com/office/word/2016/wordml/cid" xmlns:w16="http://schemas.microsoft.com/office/word/2018/wordml" xmlns:w16du="http://schemas.microsoft.com/office/word/2023/wordml/word16du" xmlns:w16sdtdh="http://schemas.microsoft.com/office/word/2020/wordml/sdtdatahash" xmlns:w16se="http://schemas.microsoft.com/office/word/2015/wordml/symex" mc:Ignorable="w14 w15 w16se w16cid w16 w16cex w16sdtdh w16du">
   <w:docDefaults>
     <w:rPrDefault>
       <w:rPr>
@@ -1586,6 +3225,17 @@
       <w:szCs w:val="18"/>
     </w:rPr>
   </w:style>
+  <w:style w:type="paragraph" w:styleId="ListParagraph">
+    <w:name w:val="List Paragraph"/>
+    <w:basedOn w:val="Normal"/>
+    <w:uiPriority w:val="34"/>
+    <w:qFormat/>
+    <w:rsid w:val="00BE693E"/>
+    <w:pPr>
+      <w:ind w:left="720"/>
+      <w:contextualSpacing/>
+    </w:pPr>
+  </w:style>
 </w:styles>
 </file>
 
@@ -1848,4 +3498,16 @@
     </a:ext>
   </a:extLst>
 </a:theme>
+</file>
+
+<file path=customXml/item1.xml><?xml version="1.0" encoding="utf-8"?>
+<b:Sources xmlns:b="http://schemas.openxmlformats.org/officeDocument/2006/bibliography" xmlns="http://schemas.openxmlformats.org/officeDocument/2006/bibliography" SelectedStyle="\APASixthEditionOfficeOnline.xsl" StyleName="APA" Version="6"/>
+</file>
+
+<file path=customXml/itemProps1.xml><?xml version="1.0" encoding="utf-8"?>
+<ds:datastoreItem xmlns:ds="http://schemas.openxmlformats.org/officeDocument/2006/customXml" ds:itemID="{59222FF0-955A-4EB8-8DD3-36BC77C0D3EF}">
+  <ds:schemaRefs>
+    <ds:schemaRef ds:uri="http://schemas.openxmlformats.org/officeDocument/2006/bibliography"/>
+  </ds:schemaRefs>
+</ds:datastoreItem>
 </file>
</xml_diff>